<commit_message>
Ispraveni presmetkite za bandwidth vo LU.
</commit_message>
<xml_diff>
--- a/luDecomposition/PP-proekct 1 lu.docx
+++ b/luDecomposition/PP-proekct 1 lu.docx
@@ -6953,16 +6953,10 @@
         <w:t>bandwidth</w:t>
       </w:r>
       <w:r>
-        <w:t xml:space="preserve">) во мерката зборови во секунда (еден збор е еден </w:t>
-      </w:r>
-      <w:r>
-        <w:rPr>
-          <w:lang w:val="en-US"/>
-        </w:rPr>
-        <w:t>float</w:t>
-      </w:r>
-      <w:r>
-        <w:t>)</w:t>
+        <w:t xml:space="preserve">) во мерката </w:t>
+      </w:r>
+      <w:r>
+        <w:t>гигабајти во секунда</w:t>
       </w:r>
       <w:r>
         <w:t xml:space="preserve">. Таа мерка ја вадиме така што </w:t>
@@ -7001,6 +6995,8 @@
     <w:p>
       <w:pPr>
         <w:rPr>
+          <w:b/>
+          <w:u w:val="single"/>
           <w:lang w:val="en-US"/>
         </w:rPr>
       </w:pPr>
@@ -7159,14 +7155,7 @@
                     <w:rFonts w:ascii="Cambria Math" w:hAnsi="Cambria Math"/>
                     <w:lang w:val="en-US"/>
                   </w:rPr>
-                  <m:t>n</m:t>
-                </m:r>
-                <m:r>
-                  <w:rPr>
-                    <w:rFonts w:ascii="Cambria Math" w:hAnsi="Cambria Math"/>
-                    <w:lang w:val="en-US"/>
-                  </w:rPr>
-                  <m:t>-i</m:t>
+                  <m:t>n-i</m:t>
                 </m:r>
               </m:e>
             </m:d>
@@ -7206,14 +7195,7 @@
                 <w:rFonts w:ascii="Cambria Math" w:hAnsi="Cambria Math"/>
                 <w:lang w:val="en-US"/>
               </w:rPr>
-              <m:t>n-</m:t>
-            </m:r>
-            <m:r>
-              <w:rPr>
-                <w:rFonts w:ascii="Cambria Math" w:hAnsi="Cambria Math"/>
-                <w:lang w:val="en-US"/>
-              </w:rPr>
-              <m:t>2</m:t>
+              <m:t>n-2</m:t>
             </m:r>
           </m:sup>
           <m:e>
@@ -7233,14 +7215,7 @@
                     <w:rFonts w:ascii="Cambria Math" w:hAnsi="Cambria Math"/>
                     <w:lang w:val="en-US"/>
                   </w:rPr>
-                  <m:t>n-i</m:t>
-                </m:r>
-                <m:r>
-                  <w:rPr>
-                    <w:rFonts w:ascii="Cambria Math" w:hAnsi="Cambria Math"/>
-                    <w:lang w:val="en-US"/>
-                  </w:rPr>
-                  <m:t>-1</m:t>
+                  <m:t>n-i-1</m:t>
                 </m:r>
               </m:e>
             </m:d>
@@ -7307,21 +7282,7 @@
                     <w:rFonts w:ascii="Cambria Math" w:hAnsi="Cambria Math"/>
                     <w:lang w:val="en-US"/>
                   </w:rPr>
-                  <m:t>n</m:t>
-                </m:r>
-                <m:r>
-                  <w:rPr>
-                    <w:rFonts w:ascii="Cambria Math" w:hAnsi="Cambria Math"/>
-                    <w:lang w:val="en-US"/>
-                  </w:rPr>
-                  <m:t>-i</m:t>
-                </m:r>
-                <m:r>
-                  <w:rPr>
-                    <w:rFonts w:ascii="Cambria Math" w:hAnsi="Cambria Math"/>
-                    <w:lang w:val="en-US"/>
-                  </w:rPr>
-                  <m:t>-1</m:t>
+                  <m:t>n-i-1</m:t>
                 </m:r>
               </m:e>
             </m:d>
@@ -7355,6 +7316,9 @@
           <m:t>=</m:t>
         </m:r>
         <m:r>
+          <m:rPr>
+            <m:sty m:val="p"/>
+          </m:rPr>
           <w:rPr>
             <w:rFonts w:ascii="Cambria Math" w:hAnsi="Cambria Math"/>
             <w:lang w:val="en-US"/>
@@ -7457,6 +7421,43 @@
       </m:oMathPara>
     </w:p>
     <w:p>
+      <w:r>
+        <w:t xml:space="preserve">Бројот на </w:t>
+      </w:r>
+      <w:proofErr w:type="spellStart"/>
+      <w:r>
+        <w:t>бајти</w:t>
+      </w:r>
+      <w:proofErr w:type="spellEnd"/>
+      <w:r>
+        <w:t xml:space="preserve"> е бројот на зборови помножен со 4. </w:t>
+      </w:r>
+      <w:proofErr w:type="spellStart"/>
+      <w:r>
+        <w:t>Пропусниот</w:t>
+      </w:r>
+      <w:proofErr w:type="spellEnd"/>
+      <w:r>
+        <w:t xml:space="preserve"> опсег е </w:t>
+      </w:r>
+      <w:r>
+        <w:t>количина</w:t>
+      </w:r>
+      <w:bookmarkStart w:id="0" w:name="_GoBack"/>
+      <w:bookmarkEnd w:id="0"/>
+      <w:r>
+        <w:t xml:space="preserve"> на мемориски трансфери во </w:t>
+      </w:r>
+      <w:proofErr w:type="spellStart"/>
+      <w:r>
+        <w:t>бајти</w:t>
+      </w:r>
+      <w:proofErr w:type="spellEnd"/>
+      <w:r>
+        <w:t xml:space="preserve"> поделен со времето во секунди.</w:t>
+      </w:r>
+    </w:p>
+    <w:p>
       <w:pPr>
         <w:pStyle w:val="Figure"/>
         <w:rPr>
@@ -7470,10 +7471,10 @@
         </w:rPr>
         <w:lastRenderedPageBreak/>
         <w:drawing>
-          <wp:inline distT="0" distB="0" distL="0" distR="0" wp14:anchorId="7E97228A" wp14:editId="4E5D8C6F">
-            <wp:extent cx="4572000" cy="2743200"/>
+          <wp:inline distT="0" distB="0" distL="0" distR="0" wp14:anchorId="4D65048B" wp14:editId="4B2BC661">
+            <wp:extent cx="4819650" cy="2743200"/>
             <wp:effectExtent l="0" t="0" r="0" b="0"/>
-            <wp:docPr id="20" name="Графикон 20"/>
+            <wp:docPr id="4" name="Графикон 4"/>
             <wp:cNvGraphicFramePr/>
             <a:graphic xmlns:a="http://schemas.openxmlformats.org/drawingml/2006/main">
               <a:graphicData uri="http://schemas.openxmlformats.org/drawingml/2006/chart">
@@ -7505,10 +7506,10 @@
           <w:lang w:eastAsia="mk-MK"/>
         </w:rPr>
         <w:drawing>
-          <wp:inline distT="0" distB="0" distL="0" distR="0" wp14:anchorId="5839E71C" wp14:editId="55A092CD">
+          <wp:inline distT="0" distB="0" distL="0" distR="0" wp14:anchorId="620F1A16" wp14:editId="643302E5">
             <wp:extent cx="4572000" cy="2743200"/>
             <wp:effectExtent l="0" t="0" r="0" b="0"/>
-            <wp:docPr id="21" name="Графикон 21"/>
+            <wp:docPr id="5" name="Графикон 5"/>
             <wp:cNvGraphicFramePr/>
             <a:graphic xmlns:a="http://schemas.openxmlformats.org/drawingml/2006/main">
               <a:graphicData uri="http://schemas.openxmlformats.org/drawingml/2006/chart">
@@ -7524,24 +7525,13 @@
         <w:pStyle w:val="Figurecaption"/>
       </w:pPr>
       <w:r>
-        <w:t>Слика 4</w:t>
-      </w:r>
-      <w:r>
-        <w:t xml:space="preserve">. Брзини на </w:t>
-      </w:r>
-      <w:r>
-        <w:t>вториот</w:t>
-      </w:r>
-      <w:r>
-        <w:t xml:space="preserve"> обид експерименти.</w:t>
+        <w:t>Слика 4. Брзини на вториот обид експерименти.</w:t>
       </w:r>
     </w:p>
     <w:p>
       <w:pPr>
         <w:pStyle w:val="1"/>
       </w:pPr>
-      <w:bookmarkStart w:id="0" w:name="_GoBack"/>
-      <w:bookmarkEnd w:id="0"/>
       <w:r>
         <w:t>Заклучок</w:t>
       </w:r>
@@ -7681,7 +7671,7 @@
         <w:rStyle w:val="StyleItalic"/>
         <w:noProof/>
       </w:rPr>
-      <w:t>3</w:t>
+      <w:t>6</w:t>
     </w:r>
     <w:r>
       <w:rPr>
@@ -11802,12 +11792,12 @@
           <c:showPercent val="0"/>
           <c:showBubbleSize val="0"/>
         </c:dLbls>
-        <c:axId val="1978834448"/>
-        <c:axId val="1978839344"/>
+        <c:axId val="2080303104"/>
+        <c:axId val="2080292224"/>
         <c:extLst/>
       </c:scatterChart>
       <c:valAx>
-        <c:axId val="1978834448"/>
+        <c:axId val="2080303104"/>
         <c:scaling>
           <c:orientation val="minMax"/>
         </c:scaling>
@@ -11910,12 +11900,12 @@
             <a:endParaRPr lang="mk-MK"/>
           </a:p>
         </c:txPr>
-        <c:crossAx val="1978839344"/>
+        <c:crossAx val="2080292224"/>
         <c:crosses val="autoZero"/>
         <c:crossBetween val="midCat"/>
       </c:valAx>
       <c:valAx>
-        <c:axId val="1978839344"/>
+        <c:axId val="2080292224"/>
         <c:scaling>
           <c:orientation val="minMax"/>
         </c:scaling>
@@ -12038,7 +12028,7 @@
             <a:endParaRPr lang="mk-MK"/>
           </a:p>
         </c:txPr>
-        <c:crossAx val="1978834448"/>
+        <c:crossAx val="2080303104"/>
         <c:crosses val="autoZero"/>
         <c:crossBetween val="midCat"/>
       </c:valAx>
@@ -13190,12 +13180,12 @@
           <c:showPercent val="0"/>
           <c:showBubbleSize val="0"/>
         </c:dLbls>
-        <c:axId val="44030512"/>
-        <c:axId val="44021808"/>
+        <c:axId val="2080291136"/>
+        <c:axId val="2080299840"/>
         <c:extLst/>
       </c:scatterChart>
       <c:valAx>
-        <c:axId val="44030512"/>
+        <c:axId val="2080291136"/>
         <c:scaling>
           <c:orientation val="minMax"/>
         </c:scaling>
@@ -13238,12 +13228,12 @@
             <a:endParaRPr lang="mk-MK"/>
           </a:p>
         </c:txPr>
-        <c:crossAx val="44021808"/>
+        <c:crossAx val="2080299840"/>
         <c:crosses val="autoZero"/>
         <c:crossBetween val="midCat"/>
       </c:valAx>
       <c:valAx>
-        <c:axId val="44021808"/>
+        <c:axId val="2080299840"/>
         <c:scaling>
           <c:orientation val="minMax"/>
         </c:scaling>
@@ -13294,7 +13284,7 @@
             <a:endParaRPr lang="mk-MK"/>
           </a:p>
         </c:txPr>
-        <c:crossAx val="44030512"/>
+        <c:crossAx val="2080291136"/>
         <c:crosses val="autoZero"/>
         <c:crossBetween val="midCat"/>
       </c:valAx>
@@ -13415,7 +13405,7 @@
             </a:r>
             <a:r>
               <a:rPr lang="en-US" baseline="0"/>
-              <a:t>bandwidth</a:t>
+              <a:t>bandwidth GB/s</a:t>
             </a:r>
             <a:r>
               <a:rPr lang="mk-MK" baseline="0"/>
@@ -13472,7 +13462,7 @@
                   <c:v>CPU debug</c:v>
                 </c:pt>
                 <c:pt idx="1">
-                  <c:v>bandwidth(words/s)</c:v>
+                  <c:v>bandwidth(GB/s)</c:v>
                 </c:pt>
               </c:strCache>
             </c:strRef>
@@ -13664,151 +13654,151 @@
                 <c:formatCode>General</c:formatCode>
                 <c:ptCount val="49"/>
                 <c:pt idx="0">
-                  <c:v>799643.54125229106</c:v>
+                  <c:v>3.1985741650091644</c:v>
                 </c:pt>
                 <c:pt idx="1">
-                  <c:v>851752.42920337257</c:v>
+                  <c:v>3.4070097168134903</c:v>
                 </c:pt>
                 <c:pt idx="2">
-                  <c:v>857790.86332985072</c:v>
+                  <c:v>3.4311634533194026</c:v>
                 </c:pt>
                 <c:pt idx="3">
-                  <c:v>869774.01360655332</c:v>
+                  <c:v>3.4790960544262131</c:v>
                 </c:pt>
                 <c:pt idx="4">
-                  <c:v>876369.59163188748</c:v>
+                  <c:v>3.5054783665275502</c:v>
                 </c:pt>
                 <c:pt idx="5">
-                  <c:v>881495.3685728549</c:v>
+                  <c:v>3.5259814742914197</c:v>
                 </c:pt>
                 <c:pt idx="6">
-                  <c:v>878181.02967598033</c:v>
+                  <c:v>3.5127241187039218</c:v>
                 </c:pt>
                 <c:pt idx="7">
-                  <c:v>878699.53851910366</c:v>
+                  <c:v>3.5147981540764146</c:v>
                 </c:pt>
                 <c:pt idx="8">
-                  <c:v>880619.15605573566</c:v>
+                  <c:v>3.5224766242229428</c:v>
                 </c:pt>
                 <c:pt idx="9">
-                  <c:v>890911.15422234952</c:v>
+                  <c:v>3.5636446168893983</c:v>
                 </c:pt>
                 <c:pt idx="10">
-                  <c:v>886721.14245513023</c:v>
+                  <c:v>3.5468845698205209</c:v>
                 </c:pt>
                 <c:pt idx="11">
-                  <c:v>887690.67611573439</c:v>
+                  <c:v>3.550762704462938</c:v>
                 </c:pt>
                 <c:pt idx="12">
-                  <c:v>890090.74722805666</c:v>
+                  <c:v>3.5603629889122268</c:v>
                 </c:pt>
                 <c:pt idx="13">
-                  <c:v>883665.50236285175</c:v>
+                  <c:v>3.5346620094514076</c:v>
                 </c:pt>
                 <c:pt idx="14">
-                  <c:v>887038.61975318496</c:v>
+                  <c:v>3.5481544790127399</c:v>
                 </c:pt>
                 <c:pt idx="15">
-                  <c:v>890573.67579214531</c:v>
+                  <c:v>3.5622947031685817</c:v>
                 </c:pt>
                 <c:pt idx="16">
-                  <c:v>891683.39320894657</c:v>
+                  <c:v>3.5667335728357865</c:v>
                 </c:pt>
                 <c:pt idx="17">
-                  <c:v>892489.43765212898</c:v>
+                  <c:v>3.5699577506085158</c:v>
                 </c:pt>
                 <c:pt idx="18">
-                  <c:v>892452.33883064415</c:v>
+                  <c:v>3.5698093553225765</c:v>
                 </c:pt>
                 <c:pt idx="19">
-                  <c:v>894520.88811481406</c:v>
+                  <c:v>3.578083552459256</c:v>
                 </c:pt>
                 <c:pt idx="20">
-                  <c:v>887552.8637123137</c:v>
+                  <c:v>3.5502114548492547</c:v>
                 </c:pt>
                 <c:pt idx="21">
-                  <c:v>884498.35564981541</c:v>
+                  <c:v>3.537993422599262</c:v>
                 </c:pt>
                 <c:pt idx="22">
-                  <c:v>889696.21329297742</c:v>
+                  <c:v>3.5587848531719097</c:v>
                 </c:pt>
                 <c:pt idx="23">
-                  <c:v>892473.27971262555</c:v>
+                  <c:v>3.5698931188505019</c:v>
                 </c:pt>
                 <c:pt idx="24">
-                  <c:v>889679.28351420537</c:v>
+                  <c:v>3.5587171340568218</c:v>
                 </c:pt>
                 <c:pt idx="25">
-                  <c:v>890572.96633557067</c:v>
+                  <c:v>3.5622918653422824</c:v>
                 </c:pt>
                 <c:pt idx="26">
-                  <c:v>885444.29484606977</c:v>
+                  <c:v>3.5417771793842787</c:v>
                 </c:pt>
                 <c:pt idx="27">
-                  <c:v>889261.529162889</c:v>
+                  <c:v>3.5570461166515566</c:v>
                 </c:pt>
                 <c:pt idx="28">
-                  <c:v>887928.79727889947</c:v>
+                  <c:v>3.5517151891155976</c:v>
                 </c:pt>
                 <c:pt idx="29">
-                  <c:v>887393.82753367594</c:v>
+                  <c:v>3.5495753101347036</c:v>
                 </c:pt>
                 <c:pt idx="30">
-                  <c:v>853557.31862685212</c:v>
+                  <c:v>3.4142292745074085</c:v>
                 </c:pt>
                 <c:pt idx="31">
-                  <c:v>880240.69186146406</c:v>
+                  <c:v>3.5209627674458561</c:v>
                 </c:pt>
                 <c:pt idx="32">
-                  <c:v>881906.03079683054</c:v>
+                  <c:v>3.527624123187322</c:v>
                 </c:pt>
                 <c:pt idx="33">
-                  <c:v>886218.49801502808</c:v>
+                  <c:v>3.5448739920601127</c:v>
                 </c:pt>
                 <c:pt idx="34">
-                  <c:v>874673.29563109821</c:v>
+                  <c:v>3.4986931825243928</c:v>
                 </c:pt>
                 <c:pt idx="35">
-                  <c:v>884628.67936298903</c:v>
+                  <c:v>3.5385147174519558</c:v>
                 </c:pt>
                 <c:pt idx="36">
-                  <c:v>884334.12550663273</c:v>
+                  <c:v>3.5373365020265308</c:v>
                 </c:pt>
                 <c:pt idx="37">
-                  <c:v>887093.0919156943</c:v>
+                  <c:v>3.5483723676627767</c:v>
                 </c:pt>
                 <c:pt idx="38">
-                  <c:v>882046.72825215315</c:v>
+                  <c:v>3.5281869130086125</c:v>
                 </c:pt>
                 <c:pt idx="39">
-                  <c:v>886417.70447802765</c:v>
+                  <c:v>3.5456708179121108</c:v>
                 </c:pt>
                 <c:pt idx="40">
-                  <c:v>883278.27737294685</c:v>
+                  <c:v>3.5331131094917874</c:v>
                 </c:pt>
                 <c:pt idx="41">
-                  <c:v>868412.15827183961</c:v>
+                  <c:v>3.4736486330873584</c:v>
                 </c:pt>
                 <c:pt idx="42">
-                  <c:v>876471.67855307227</c:v>
+                  <c:v>3.5058867142122891</c:v>
                 </c:pt>
                 <c:pt idx="43">
-                  <c:v>877683.97057299758</c:v>
+                  <c:v>3.510735882291991</c:v>
                 </c:pt>
                 <c:pt idx="44">
-                  <c:v>867250.18344871979</c:v>
+                  <c:v>3.4690007337948794</c:v>
                 </c:pt>
                 <c:pt idx="45">
-                  <c:v>881382.58064338088</c:v>
+                  <c:v>3.5255303225735237</c:v>
                 </c:pt>
                 <c:pt idx="46">
-                  <c:v>882494.40986065462</c:v>
+                  <c:v>3.5299776394426186</c:v>
                 </c:pt>
                 <c:pt idx="47">
-                  <c:v>881135.97517295659</c:v>
+                  <c:v>3.524543900691826</c:v>
                 </c:pt>
                 <c:pt idx="48">
-                  <c:v>880252.59797270317</c:v>
+                  <c:v>3.5210103918908127</c:v>
                 </c:pt>
               </c:numCache>
             </c:numRef>
@@ -13827,7 +13817,7 @@
                   <c:v>CPU release</c:v>
                 </c:pt>
                 <c:pt idx="1">
-                  <c:v>bandwidth(words/s)</c:v>
+                  <c:v>bandwidth(GB/s)</c:v>
                 </c:pt>
               </c:strCache>
             </c:strRef>
@@ -14019,151 +14009,151 @@
                 <c:formatCode>General</c:formatCode>
                 <c:ptCount val="49"/>
                 <c:pt idx="0">
-                  <c:v>3937877.9841448837</c:v>
+                  <c:v>15.751511936579535</c:v>
                 </c:pt>
                 <c:pt idx="1">
-                  <c:v>4570470.2071400071</c:v>
+                  <c:v>18.281880828560027</c:v>
                 </c:pt>
                 <c:pt idx="2">
-                  <c:v>4676840.2247365555</c:v>
+                  <c:v>18.707360898946224</c:v>
                 </c:pt>
                 <c:pt idx="3">
-                  <c:v>4993833.6733019156</c:v>
+                  <c:v>19.97533469320766</c:v>
                 </c:pt>
                 <c:pt idx="4">
-                  <c:v>5024308.6305633327</c:v>
+                  <c:v>20.097234522253331</c:v>
                 </c:pt>
                 <c:pt idx="5">
-                  <c:v>5111729.3039612314</c:v>
+                  <c:v>20.446917215844923</c:v>
                 </c:pt>
                 <c:pt idx="6">
-                  <c:v>5142895.4982902035</c:v>
+                  <c:v>20.571581993160812</c:v>
                 </c:pt>
                 <c:pt idx="7">
-                  <c:v>5123972.0713731572</c:v>
+                  <c:v>20.495888285492629</c:v>
                 </c:pt>
                 <c:pt idx="8">
-                  <c:v>5185531.0727520837</c:v>
+                  <c:v>20.742124291008334</c:v>
                 </c:pt>
                 <c:pt idx="9">
-                  <c:v>5174882.6843699487</c:v>
+                  <c:v>20.699530737479794</c:v>
                 </c:pt>
                 <c:pt idx="10">
-                  <c:v>5234730.4703164073</c:v>
+                  <c:v>20.938921881265632</c:v>
                 </c:pt>
                 <c:pt idx="11">
-                  <c:v>5156504.8332593469</c:v>
+                  <c:v>20.626019333037387</c:v>
                 </c:pt>
                 <c:pt idx="12">
-                  <c:v>5212605.2430570573</c:v>
+                  <c:v>20.850420972228225</c:v>
                 </c:pt>
                 <c:pt idx="13">
-                  <c:v>5238155.4451023946</c:v>
+                  <c:v>20.952621780409579</c:v>
                 </c:pt>
                 <c:pt idx="14">
-                  <c:v>5257559.4744940232</c:v>
+                  <c:v>21.030237897976093</c:v>
                 </c:pt>
                 <c:pt idx="15">
-                  <c:v>5200607.3588612406</c:v>
+                  <c:v>20.802429435444964</c:v>
                 </c:pt>
                 <c:pt idx="16">
-                  <c:v>5265765.1245551603</c:v>
+                  <c:v>21.063060498220644</c:v>
                 </c:pt>
                 <c:pt idx="17">
-                  <c:v>5223737.231208425</c:v>
+                  <c:v>20.894948924833702</c:v>
                 </c:pt>
                 <c:pt idx="18">
-                  <c:v>5298385.3079945119</c:v>
+                  <c:v>21.193541231978045</c:v>
                 </c:pt>
                 <c:pt idx="19">
-                  <c:v>5289977.6100036809</c:v>
+                  <c:v>21.159910440014723</c:v>
                 </c:pt>
                 <c:pt idx="20">
-                  <c:v>5305168.8370090583</c:v>
+                  <c:v>21.220675348036231</c:v>
                 </c:pt>
                 <c:pt idx="21">
-                  <c:v>5320315.2307287613</c:v>
+                  <c:v>21.281260922915045</c:v>
                 </c:pt>
                 <c:pt idx="22">
-                  <c:v>5299993.8750104401</c:v>
+                  <c:v>21.199975500041759</c:v>
                 </c:pt>
                 <c:pt idx="23">
-                  <c:v>5245744.3429428134</c:v>
+                  <c:v>20.982977371771256</c:v>
                 </c:pt>
                 <c:pt idx="24">
-                  <c:v>5287360.1107576676</c:v>
+                  <c:v>21.14944044303067</c:v>
                 </c:pt>
                 <c:pt idx="25">
-                  <c:v>5296514.7937137038</c:v>
+                  <c:v>21.186059174854815</c:v>
                 </c:pt>
                 <c:pt idx="26">
-                  <c:v>5270171.0838462487</c:v>
+                  <c:v>21.080684335384991</c:v>
                 </c:pt>
                 <c:pt idx="27">
-                  <c:v>5283155.0220580688</c:v>
+                  <c:v>21.132620088232276</c:v>
                 </c:pt>
                 <c:pt idx="28">
-                  <c:v>5205321.131923412</c:v>
+                  <c:v>20.821284527693649</c:v>
                 </c:pt>
                 <c:pt idx="29">
-                  <c:v>5222329.4279807033</c:v>
+                  <c:v>20.889317711922814</c:v>
                 </c:pt>
                 <c:pt idx="30">
-                  <c:v>5135397.0410659714</c:v>
+                  <c:v>20.541588164263889</c:v>
                 </c:pt>
                 <c:pt idx="31">
-                  <c:v>4960938.1818852546</c:v>
+                  <c:v>19.843752727541016</c:v>
                 </c:pt>
                 <c:pt idx="32">
-                  <c:v>5103707.6411960134</c:v>
+                  <c:v>20.414830564784054</c:v>
                 </c:pt>
                 <c:pt idx="33">
-                  <c:v>5111319.1462390469</c:v>
+                  <c:v>20.44527658495619</c:v>
                 </c:pt>
                 <c:pt idx="34">
-                  <c:v>5035245.7990032807</c:v>
+                  <c:v>20.140983196013124</c:v>
                 </c:pt>
                 <c:pt idx="35">
-                  <c:v>5011102.1834518369</c:v>
+                  <c:v>20.044408733807348</c:v>
                 </c:pt>
                 <c:pt idx="36">
-                  <c:v>4919011.2753147231</c:v>
+                  <c:v>19.676045101258897</c:v>
                 </c:pt>
                 <c:pt idx="37">
-                  <c:v>4907512.2360615712</c:v>
+                  <c:v>19.630048944246283</c:v>
                 </c:pt>
                 <c:pt idx="38">
-                  <c:v>4847036.3288718928</c:v>
+                  <c:v>19.38814531548757</c:v>
                 </c:pt>
                 <c:pt idx="39">
-                  <c:v>4776307.076587229</c:v>
+                  <c:v>19.10522830634892</c:v>
                 </c:pt>
                 <c:pt idx="40">
-                  <c:v>4082791.3898139875</c:v>
+                  <c:v>16.33116555925595</c:v>
                 </c:pt>
                 <c:pt idx="41">
-                  <c:v>4673662.930419689</c:v>
+                  <c:v>18.694651721678756</c:v>
                 </c:pt>
                 <c:pt idx="42">
-                  <c:v>4661254.8201294895</c:v>
+                  <c:v>18.64501928051796</c:v>
                 </c:pt>
                 <c:pt idx="43">
-                  <c:v>4579849.0682273209</c:v>
+                  <c:v>18.319396272909287</c:v>
                 </c:pt>
                 <c:pt idx="44">
-                  <c:v>4356429.4580781274</c:v>
+                  <c:v>17.425717832312507</c:v>
                 </c:pt>
                 <c:pt idx="45">
-                  <c:v>4509187.7068344308</c:v>
+                  <c:v>18.036750827337723</c:v>
                 </c:pt>
                 <c:pt idx="46">
-                  <c:v>4465201.6342452234</c:v>
+                  <c:v>17.860806536980895</c:v>
                 </c:pt>
                 <c:pt idx="47">
-                  <c:v>4405695.9234593837</c:v>
+                  <c:v>17.622783693837533</c:v>
                 </c:pt>
                 <c:pt idx="48">
-                  <c:v>4387301.1442100154</c:v>
+                  <c:v>17.549204576840062</c:v>
                 </c:pt>
               </c:numCache>
             </c:numRef>
@@ -14182,7 +14172,7 @@
                   <c:v>GPU debug</c:v>
                 </c:pt>
                 <c:pt idx="1">
-                  <c:v>bandwidth(words/s)</c:v>
+                  <c:v>bandwidth(GB/s)</c:v>
                 </c:pt>
               </c:strCache>
             </c:strRef>
@@ -14374,151 +14364,151 @@
                 <c:formatCode>General</c:formatCode>
                 <c:ptCount val="49"/>
                 <c:pt idx="0">
-                  <c:v>142960.97070236312</c:v>
+                  <c:v>0.57184388280945242</c:v>
                 </c:pt>
                 <c:pt idx="1">
-                  <c:v>472404.78458030079</c:v>
+                  <c:v>1.8896191383212033</c:v>
                 </c:pt>
                 <c:pt idx="2">
-                  <c:v>807185.56452261575</c:v>
+                  <c:v>3.2287422580904628</c:v>
                 </c:pt>
                 <c:pt idx="3">
-                  <c:v>1092524.3903690102</c:v>
+                  <c:v>4.3700975614760411</c:v>
                 </c:pt>
                 <c:pt idx="4">
-                  <c:v>1300849.7304011518</c:v>
+                  <c:v>5.2033989216046068</c:v>
                 </c:pt>
                 <c:pt idx="5">
-                  <c:v>1439521.7439438009</c:v>
+                  <c:v>5.7580869757752033</c:v>
                 </c:pt>
                 <c:pt idx="6">
-                  <c:v>1543809.6638403772</c:v>
+                  <c:v>6.1752386553615093</c:v>
                 </c:pt>
                 <c:pt idx="7">
-                  <c:v>1631932.3610883222</c:v>
+                  <c:v>6.5277294443532892</c:v>
                 </c:pt>
                 <c:pt idx="8">
-                  <c:v>1694022.1984337147</c:v>
+                  <c:v>6.7760887937348588</c:v>
                 </c:pt>
                 <c:pt idx="9">
-                  <c:v>1746089.2405130323</c:v>
+                  <c:v>6.9843569620521295</c:v>
                 </c:pt>
                 <c:pt idx="10">
-                  <c:v>1788906.3538739504</c:v>
+                  <c:v>7.155625415495801</c:v>
                 </c:pt>
                 <c:pt idx="11">
-                  <c:v>1824710.6232508037</c:v>
+                  <c:v>7.2988424930032147</c:v>
                 </c:pt>
                 <c:pt idx="12">
-                  <c:v>1847892.3207794433</c:v>
+                  <c:v>7.3915692831177733</c:v>
                 </c:pt>
                 <c:pt idx="13">
-                  <c:v>1873283.4022288548</c:v>
+                  <c:v>7.4931336089154197</c:v>
                 </c:pt>
                 <c:pt idx="14">
-                  <c:v>1890318.3416683406</c:v>
+                  <c:v>7.5612733666733618</c:v>
                 </c:pt>
                 <c:pt idx="15">
-                  <c:v>1908640.6840066973</c:v>
+                  <c:v>7.6345627360267887</c:v>
                 </c:pt>
                 <c:pt idx="16">
-                  <c:v>1923137.5573527575</c:v>
+                  <c:v>7.6925502294110295</c:v>
                 </c:pt>
                 <c:pt idx="17">
-                  <c:v>1936065.6479178108</c:v>
+                  <c:v>7.7442625916712435</c:v>
                 </c:pt>
                 <c:pt idx="18">
-                  <c:v>1944945.5317020158</c:v>
+                  <c:v>7.7797821268080636</c:v>
                 </c:pt>
                 <c:pt idx="19">
-                  <c:v>1953794.830263539</c:v>
+                  <c:v>7.8151793210541554</c:v>
                 </c:pt>
                 <c:pt idx="20">
-                  <c:v>1961093.6386538919</c:v>
+                  <c:v>7.844374554615567</c:v>
                 </c:pt>
                 <c:pt idx="21">
-                  <c:v>1968600.147403836</c:v>
+                  <c:v>7.8744005896153437</c:v>
                 </c:pt>
                 <c:pt idx="22">
-                  <c:v>1974668.5502593233</c:v>
+                  <c:v>7.8986742010372932</c:v>
                 </c:pt>
                 <c:pt idx="23">
-                  <c:v>1979559.8599990411</c:v>
+                  <c:v>7.9182394399961646</c:v>
                 </c:pt>
                 <c:pt idx="24">
-                  <c:v>1983821.1592645701</c:v>
+                  <c:v>7.9352846370582801</c:v>
                 </c:pt>
                 <c:pt idx="25">
-                  <c:v>1988669.7852581104</c:v>
+                  <c:v>7.9546791410324422</c:v>
                 </c:pt>
                 <c:pt idx="26">
-                  <c:v>1993547.3342399599</c:v>
+                  <c:v>7.9741893369598404</c:v>
                 </c:pt>
                 <c:pt idx="27">
-                  <c:v>1996722.8573960827</c:v>
+                  <c:v>7.9868914295843307</c:v>
                 </c:pt>
                 <c:pt idx="28">
-                  <c:v>2000797.2200224337</c:v>
+                  <c:v>8.0031888800897342</c:v>
                 </c:pt>
                 <c:pt idx="29">
-                  <c:v>2001659.8859392849</c:v>
+                  <c:v>8.0066395437571387</c:v>
                 </c:pt>
                 <c:pt idx="30">
-                  <c:v>2006427.7588495077</c:v>
+                  <c:v>8.0257110353980305</c:v>
                 </c:pt>
                 <c:pt idx="31">
-                  <c:v>2007907.7418668496</c:v>
+                  <c:v>8.0316309674673985</c:v>
                 </c:pt>
                 <c:pt idx="32">
-                  <c:v>2010760.7805709415</c:v>
+                  <c:v>8.0430431222837662</c:v>
                 </c:pt>
                 <c:pt idx="33">
-                  <c:v>2012768.0922489422</c:v>
+                  <c:v>8.0510723689957704</c:v>
                 </c:pt>
                 <c:pt idx="34">
-                  <c:v>2014246.7666846514</c:v>
+                  <c:v>8.056987066738607</c:v>
                 </c:pt>
                 <c:pt idx="35">
-                  <c:v>2016522.1781122237</c:v>
+                  <c:v>8.0660887124488951</c:v>
                 </c:pt>
                 <c:pt idx="36">
-                  <c:v>2018280.8280456585</c:v>
+                  <c:v>8.0731233121826342</c:v>
                 </c:pt>
                 <c:pt idx="37">
-                  <c:v>2020345.9014867074</c:v>
+                  <c:v>8.0813836059468294</c:v>
                 </c:pt>
                 <c:pt idx="38">
-                  <c:v>2021934.1974077767</c:v>
+                  <c:v>8.0877367896311068</c:v>
                 </c:pt>
                 <c:pt idx="39">
-                  <c:v>2021878.8082976369</c:v>
+                  <c:v>8.0875152331905493</c:v>
                 </c:pt>
                 <c:pt idx="40">
-                  <c:v>2024820.5253075038</c:v>
+                  <c:v>8.0992821012300151</c:v>
                 </c:pt>
                 <c:pt idx="41">
-                  <c:v>2024504.1475498562</c:v>
+                  <c:v>8.0980165901994265</c:v>
                 </c:pt>
                 <c:pt idx="42">
-                  <c:v>2026432.3101777059</c:v>
+                  <c:v>8.1057292407108239</c:v>
                 </c:pt>
                 <c:pt idx="43">
-                  <c:v>2028206.5302568567</c:v>
+                  <c:v>8.1128261210274264</c:v>
                 </c:pt>
                 <c:pt idx="44">
-                  <c:v>2028404.0077876442</c:v>
+                  <c:v>8.1136160311505758</c:v>
                 </c:pt>
                 <c:pt idx="45">
-                  <c:v>2029922.5972110995</c:v>
+                  <c:v>8.1196903888443988</c:v>
                 </c:pt>
                 <c:pt idx="46">
-                  <c:v>2030201.0155188444</c:v>
+                  <c:v>8.1208040620753756</c:v>
                 </c:pt>
                 <c:pt idx="47">
-                  <c:v>2030859.3061066866</c:v>
+                  <c:v>8.1234372244267465</c:v>
                 </c:pt>
                 <c:pt idx="48">
-                  <c:v>2032113.2075471699</c:v>
+                  <c:v>8.1284528301886798</c:v>
                 </c:pt>
               </c:numCache>
             </c:numRef>
@@ -14537,7 +14527,7 @@
                   <c:v>GPU release </c:v>
                 </c:pt>
                 <c:pt idx="1">
-                  <c:v>bandwidth(words/s)</c:v>
+                  <c:v>bandwidth(GB/s)</c:v>
                 </c:pt>
               </c:strCache>
             </c:strRef>
@@ -14729,151 +14719,151 @@
                 <c:formatCode>General</c:formatCode>
                 <c:ptCount val="49"/>
                 <c:pt idx="0">
-                  <c:v>160676.37665909805</c:v>
+                  <c:v>0.64270550663639214</c:v>
                 </c:pt>
                 <c:pt idx="1">
-                  <c:v>655282.16042215587</c:v>
+                  <c:v>2.6211286416886233</c:v>
                 </c:pt>
                 <c:pt idx="2">
-                  <c:v>1291583.2465764396</c:v>
+                  <c:v>5.1663329863057577</c:v>
                 </c:pt>
                 <c:pt idx="3">
-                  <c:v>1922848.450378716</c:v>
+                  <c:v>7.6913938015148631</c:v>
                 </c:pt>
                 <c:pt idx="4">
-                  <c:v>2446783.40491811</c:v>
+                  <c:v>9.7871336196724403</c:v>
                 </c:pt>
                 <c:pt idx="5">
-                  <c:v>2783997.3840230764</c:v>
+                  <c:v>11.135989536092307</c:v>
                 </c:pt>
                 <c:pt idx="6">
-                  <c:v>3040423.4154764363</c:v>
+                  <c:v>12.161693661905744</c:v>
                 </c:pt>
                 <c:pt idx="7">
-                  <c:v>3289979.0439609829</c:v>
+                  <c:v>13.159916175843932</c:v>
                 </c:pt>
                 <c:pt idx="8">
-                  <c:v>3462487.1886407868</c:v>
+                  <c:v>13.849948754563149</c:v>
                 </c:pt>
                 <c:pt idx="9">
-                  <c:v>3605164.6677943012</c:v>
+                  <c:v>14.420658671177204</c:v>
                 </c:pt>
                 <c:pt idx="10">
-                  <c:v>3734558.4892165964</c:v>
+                  <c:v>14.938233956866386</c:v>
                 </c:pt>
                 <c:pt idx="11">
-                  <c:v>3832501.7170098443</c:v>
+                  <c:v>15.330006868039375</c:v>
                 </c:pt>
                 <c:pt idx="12">
-                  <c:v>3914806.7691674917</c:v>
+                  <c:v>15.659227076669966</c:v>
                 </c:pt>
                 <c:pt idx="13">
-                  <c:v>3999291.5087321545</c:v>
+                  <c:v>15.99716603492862</c:v>
                 </c:pt>
                 <c:pt idx="14">
-                  <c:v>4051602.3582978225</c:v>
+                  <c:v>16.20640943319129</c:v>
                 </c:pt>
                 <c:pt idx="15">
-                  <c:v>4114775.1626921236</c:v>
+                  <c:v>16.459100650768491</c:v>
                 </c:pt>
                 <c:pt idx="16">
-                  <c:v>4161060.5767967924</c:v>
+                  <c:v>16.64424230718717</c:v>
                 </c:pt>
                 <c:pt idx="17">
-                  <c:v>4201168.2951408662</c:v>
+                  <c:v>16.804673180563466</c:v>
                 </c:pt>
                 <c:pt idx="18">
-                  <c:v>4232288.0947152479</c:v>
+                  <c:v>16.929152378860991</c:v>
                 </c:pt>
                 <c:pt idx="19">
-                  <c:v>4264736.0764451446</c:v>
+                  <c:v>17.058944305780578</c:v>
                 </c:pt>
                 <c:pt idx="20">
-                  <c:v>4290136.7943743048</c:v>
+                  <c:v>17.160547177497222</c:v>
                 </c:pt>
                 <c:pt idx="21">
-                  <c:v>4326179.9586552065</c:v>
+                  <c:v>17.304719834620826</c:v>
                 </c:pt>
                 <c:pt idx="22">
-                  <c:v>4343167.6953178896</c:v>
+                  <c:v>17.372670781271562</c:v>
                 </c:pt>
                 <c:pt idx="23">
-                  <c:v>4363819.1688686041</c:v>
+                  <c:v>17.455276675474419</c:v>
                 </c:pt>
                 <c:pt idx="24">
-                  <c:v>4373141.5767097492</c:v>
+                  <c:v>17.492566306839002</c:v>
                 </c:pt>
                 <c:pt idx="25">
-                  <c:v>4395441.1012303568</c:v>
+                  <c:v>17.581764404921429</c:v>
                 </c:pt>
                 <c:pt idx="26">
-                  <c:v>4417649.2343016462</c:v>
+                  <c:v>17.670596937206586</c:v>
                 </c:pt>
                 <c:pt idx="27">
-                  <c:v>4434601.7260363298</c:v>
+                  <c:v>17.738406904145318</c:v>
                 </c:pt>
                 <c:pt idx="28">
-                  <c:v>4447572.8025944605</c:v>
+                  <c:v>17.790291210377841</c:v>
                 </c:pt>
                 <c:pt idx="29">
-                  <c:v>4448621.8783399314</c:v>
+                  <c:v>17.794487513359726</c:v>
                 </c:pt>
                 <c:pt idx="30">
-                  <c:v>4469584.4421699075</c:v>
+                  <c:v>17.878337768679629</c:v>
                 </c:pt>
                 <c:pt idx="31">
-                  <c:v>4474552.2740033688</c:v>
+                  <c:v>17.898209096013474</c:v>
                 </c:pt>
                 <c:pt idx="32">
-                  <c:v>4487042.1468178816</c:v>
+                  <c:v>17.948168587271521</c:v>
                 </c:pt>
                 <c:pt idx="33">
-                  <c:v>4495501.8535552025</c:v>
+                  <c:v>17.98200741422081</c:v>
                 </c:pt>
                 <c:pt idx="34">
-                  <c:v>4498859.8114709295</c:v>
+                  <c:v>17.995439245883716</c:v>
                 </c:pt>
                 <c:pt idx="35">
-                  <c:v>4510901.1799496925</c:v>
+                  <c:v>18.043604719798768</c:v>
                 </c:pt>
                 <c:pt idx="36">
-                  <c:v>4517864.4261234878</c:v>
+                  <c:v>18.071457704493948</c:v>
                 </c:pt>
                 <c:pt idx="37">
-                  <c:v>4530300.9161203988</c:v>
+                  <c:v>18.121203664481595</c:v>
                 </c:pt>
                 <c:pt idx="38">
-                  <c:v>4537589.4988066824</c:v>
+                  <c:v>18.150357995226731</c:v>
                 </c:pt>
                 <c:pt idx="39">
-                  <c:v>4539632.191956982</c:v>
+                  <c:v>18.158528767827928</c:v>
                 </c:pt>
                 <c:pt idx="40">
-                  <c:v>4551309.3773014648</c:v>
+                  <c:v>18.205237509205862</c:v>
                 </c:pt>
                 <c:pt idx="41">
-                  <c:v>4551506.4294686625</c:v>
+                  <c:v>18.206025717874653</c:v>
                 </c:pt>
                 <c:pt idx="42">
-                  <c:v>4561394.6537526883</c:v>
+                  <c:v>18.245578615010754</c:v>
                 </c:pt>
                 <c:pt idx="43">
-                  <c:v>4570241.961986511</c:v>
+                  <c:v>18.280967847946044</c:v>
                 </c:pt>
                 <c:pt idx="44">
-                  <c:v>4570053.5543980636</c:v>
+                  <c:v>18.280214217592256</c:v>
                 </c:pt>
                 <c:pt idx="45">
-                  <c:v>4578620.4901405629</c:v>
+                  <c:v>18.314481960562251</c:v>
                 </c:pt>
                 <c:pt idx="46">
-                  <c:v>4579349.0773002971</c:v>
+                  <c:v>18.317396309201186</c:v>
                 </c:pt>
                 <c:pt idx="47">
-                  <c:v>4586896.186095194</c:v>
+                  <c:v>18.347584744380775</c:v>
                 </c:pt>
                 <c:pt idx="48">
-                  <c:v>4589133.7088616928</c:v>
+                  <c:v>18.356534835446773</c:v>
                 </c:pt>
               </c:numCache>
             </c:numRef>
@@ -14888,11 +14878,11 @@
           <c:showPercent val="0"/>
           <c:showBubbleSize val="0"/>
         </c:dLbls>
-        <c:axId val="44015824"/>
-        <c:axId val="44016912"/>
+        <c:axId val="2080298208"/>
+        <c:axId val="2080293312"/>
       </c:scatterChart>
       <c:valAx>
-        <c:axId val="44015824"/>
+        <c:axId val="2080298208"/>
         <c:scaling>
           <c:orientation val="minMax"/>
         </c:scaling>
@@ -14949,12 +14939,12 @@
             <a:endParaRPr lang="mk-MK"/>
           </a:p>
         </c:txPr>
-        <c:crossAx val="44016912"/>
+        <c:crossAx val="2080293312"/>
         <c:crosses val="autoZero"/>
         <c:crossBetween val="midCat"/>
       </c:valAx>
       <c:valAx>
-        <c:axId val="44016912"/>
+        <c:axId val="2080293312"/>
         <c:scaling>
           <c:orientation val="minMax"/>
         </c:scaling>
@@ -15011,7 +15001,7 @@
             <a:endParaRPr lang="mk-MK"/>
           </a:p>
         </c:txPr>
-        <c:crossAx val="44015824"/>
+        <c:crossAx val="2080298208"/>
         <c:crosses val="autoZero"/>
         <c:crossBetween val="midCat"/>
       </c:valAx>
@@ -15132,7 +15122,7 @@
             </a:r>
             <a:r>
               <a:rPr lang="en-US" baseline="0"/>
-              <a:t>bandwidth</a:t>
+              <a:t>bandwidth GB/s</a:t>
             </a:r>
             <a:r>
               <a:rPr lang="mk-MK" baseline="0"/>
@@ -15189,7 +15179,7 @@
                   <c:v>CPU release</c:v>
                 </c:pt>
                 <c:pt idx="1">
-                  <c:v>bandwidth(words/s)</c:v>
+                  <c:v>bandwidth(GB/s)</c:v>
                 </c:pt>
               </c:strCache>
             </c:strRef>
@@ -15429,199 +15419,199 @@
                 <c:formatCode>General</c:formatCode>
                 <c:ptCount val="65"/>
                 <c:pt idx="0">
-                  <c:v>3630088.7816118319</c:v>
+                  <c:v>14.520355126447329</c:v>
                 </c:pt>
                 <c:pt idx="1">
-                  <c:v>4225769.5409952914</c:v>
+                  <c:v>16.903078163981164</c:v>
                 </c:pt>
                 <c:pt idx="2">
-                  <c:v>4617328.8889797758</c:v>
+                  <c:v>18.469315555919103</c:v>
                 </c:pt>
                 <c:pt idx="3">
-                  <c:v>4757694.6874881331</c:v>
+                  <c:v>19.030778749952535</c:v>
                 </c:pt>
                 <c:pt idx="4">
-                  <c:v>4886515.0706430869</c:v>
+                  <c:v>19.546060282572348</c:v>
                 </c:pt>
                 <c:pt idx="5">
-                  <c:v>4947400.6073896773</c:v>
+                  <c:v>19.789602429558709</c:v>
                 </c:pt>
                 <c:pt idx="6">
-                  <c:v>5049977.9560099933</c:v>
+                  <c:v>20.199911824039976</c:v>
                 </c:pt>
                 <c:pt idx="7">
-                  <c:v>4984842.8922681417</c:v>
+                  <c:v>19.939371569072566</c:v>
                 </c:pt>
                 <c:pt idx="8">
-                  <c:v>5131249.8666723548</c:v>
+                  <c:v>20.524999466689419</c:v>
                 </c:pt>
                 <c:pt idx="9">
-                  <c:v>5118426.3223418882</c:v>
+                  <c:v>20.473705289367555</c:v>
                 </c:pt>
                 <c:pt idx="10">
-                  <c:v>5180294.0561633334</c:v>
+                  <c:v>20.721176224653334</c:v>
                 </c:pt>
                 <c:pt idx="11">
-                  <c:v>5185679.3002915457</c:v>
+                  <c:v>20.74271720116618</c:v>
                 </c:pt>
                 <c:pt idx="12">
-                  <c:v>5197362.2836450385</c:v>
+                  <c:v>20.789449134580149</c:v>
                 </c:pt>
                 <c:pt idx="13">
-                  <c:v>5219688.9574700492</c:v>
+                  <c:v>20.878755829880195</c:v>
                 </c:pt>
                 <c:pt idx="14">
-                  <c:v>5196643.9090130599</c:v>
+                  <c:v>20.786575636052241</c:v>
                 </c:pt>
                 <c:pt idx="15">
-                  <c:v>5195493.8614350054</c:v>
+                  <c:v>20.78197544574002</c:v>
                 </c:pt>
                 <c:pt idx="16">
-                  <c:v>5249154.7415235378</c:v>
+                  <c:v>20.996618966094154</c:v>
                 </c:pt>
                 <c:pt idx="17">
-                  <c:v>5262427.1213231357</c:v>
+                  <c:v>21.049708485292545</c:v>
                 </c:pt>
                 <c:pt idx="18">
-                  <c:v>5260598.7649568766</c:v>
+                  <c:v>21.042395059827506</c:v>
                 </c:pt>
                 <c:pt idx="19">
-                  <c:v>5317662.5703475568</c:v>
+                  <c:v>21.270650281390228</c:v>
                 </c:pt>
                 <c:pt idx="20">
-                  <c:v>5209214.2388928728</c:v>
+                  <c:v>20.836856955571491</c:v>
                 </c:pt>
                 <c:pt idx="21">
-                  <c:v>5296341.1407484105</c:v>
+                  <c:v>21.185364562993641</c:v>
                 </c:pt>
                 <c:pt idx="22">
-                  <c:v>5304079.4155811416</c:v>
+                  <c:v>21.21631766232457</c:v>
                 </c:pt>
                 <c:pt idx="23">
-                  <c:v>5293785.9007832902</c:v>
+                  <c:v>21.175143603133158</c:v>
                 </c:pt>
                 <c:pt idx="24">
-                  <c:v>5288351.5731733199</c:v>
+                  <c:v>21.153406292693283</c:v>
                 </c:pt>
                 <c:pt idx="25">
-                  <c:v>5273774.4566955036</c:v>
+                  <c:v>21.095097826782013</c:v>
                 </c:pt>
                 <c:pt idx="26">
-                  <c:v>5253767.1152720889</c:v>
+                  <c:v>21.015068461088354</c:v>
                 </c:pt>
                 <c:pt idx="27">
-                  <c:v>5240031.4578321129</c:v>
+                  <c:v>20.960125831328455</c:v>
                 </c:pt>
                 <c:pt idx="28">
-                  <c:v>5226995.2487860909</c:v>
+                  <c:v>20.907980995144364</c:v>
                 </c:pt>
                 <c:pt idx="29">
-                  <c:v>5202532.670629588</c:v>
+                  <c:v>20.810130682518352</c:v>
                 </c:pt>
                 <c:pt idx="30">
-                  <c:v>5153524.7729236474</c:v>
+                  <c:v>20.614099091694591</c:v>
                 </c:pt>
                 <c:pt idx="31">
-                  <c:v>4917064.5666988119</c:v>
+                  <c:v>19.668258266795249</c:v>
                 </c:pt>
                 <c:pt idx="32">
-                  <c:v>5100067.3833823968</c:v>
+                  <c:v>20.400269533529588</c:v>
                 </c:pt>
                 <c:pt idx="33">
-                  <c:v>5070583.5010060361</c:v>
+                  <c:v>20.282334004024143</c:v>
                 </c:pt>
                 <c:pt idx="34">
-                  <c:v>5020947.2981987996</c:v>
+                  <c:v>20.083789192795198</c:v>
                 </c:pt>
                 <c:pt idx="35">
-                  <c:v>4977065.897103413</c:v>
+                  <c:v>19.908263588413654</c:v>
                 </c:pt>
                 <c:pt idx="36">
-                  <c:v>4786474.9391111089</c:v>
+                  <c:v>19.145899756444436</c:v>
                 </c:pt>
                 <c:pt idx="37">
-                  <c:v>4763940.6743570277</c:v>
+                  <c:v>19.055762697428108</c:v>
                 </c:pt>
                 <c:pt idx="38">
-                  <c:v>4707691.6380729917</c:v>
+                  <c:v>18.830766552291966</c:v>
                 </c:pt>
                 <c:pt idx="39">
-                  <c:v>4738667.984198641</c:v>
+                  <c:v>18.954671936794565</c:v>
                 </c:pt>
                 <c:pt idx="40">
-                  <c:v>4734113.927865779</c:v>
+                  <c:v>18.936455711463111</c:v>
                 </c:pt>
                 <c:pt idx="41">
-                  <c:v>4661163.7264337223</c:v>
+                  <c:v>18.644654905734889</c:v>
                 </c:pt>
                 <c:pt idx="42">
-                  <c:v>4650802.197527959</c:v>
+                  <c:v>18.603208790111839</c:v>
                 </c:pt>
                 <c:pt idx="43">
-                  <c:v>4651386.9424499338</c:v>
+                  <c:v>18.605547769799735</c:v>
                 </c:pt>
                 <c:pt idx="44">
-                  <c:v>4577490.4512227802</c:v>
+                  <c:v>18.309961804891117</c:v>
                 </c:pt>
                 <c:pt idx="45">
-                  <c:v>4523832.9242227012</c:v>
+                  <c:v>18.095331696890803</c:v>
                 </c:pt>
                 <c:pt idx="46">
-                  <c:v>4464212.7350640157</c:v>
+                  <c:v>17.856850940256063</c:v>
                 </c:pt>
                 <c:pt idx="47">
-                  <c:v>4378926.2631991794</c:v>
+                  <c:v>17.515705052796719</c:v>
                 </c:pt>
                 <c:pt idx="48">
-                  <c:v>4331584.6479445379</c:v>
+                  <c:v>17.326338591778153</c:v>
                 </c:pt>
                 <c:pt idx="49">
-                  <c:v>4344705.938438558</c:v>
+                  <c:v>17.378823753754229</c:v>
                 </c:pt>
                 <c:pt idx="50">
-                  <c:v>4344865.7874507066</c:v>
+                  <c:v>17.379463149802827</c:v>
                 </c:pt>
                 <c:pt idx="51">
-                  <c:v>4283772.7965826243</c:v>
+                  <c:v>17.135091186330499</c:v>
                 </c:pt>
                 <c:pt idx="52">
-                  <c:v>4268955.2298293002</c:v>
+                  <c:v>17.075820919317199</c:v>
                 </c:pt>
                 <c:pt idx="53">
-                  <c:v>4269922.5657133413</c:v>
+                  <c:v>17.079690262853365</c:v>
                 </c:pt>
                 <c:pt idx="54">
-                  <c:v>4198697.7660163697</c:v>
+                  <c:v>16.794791064065482</c:v>
                 </c:pt>
                 <c:pt idx="55">
-                  <c:v>4199229.9959181296</c:v>
+                  <c:v>16.796919983672517</c:v>
                 </c:pt>
                 <c:pt idx="56">
-                  <c:v>4203581.6082091872</c:v>
+                  <c:v>16.814326432836751</c:v>
                 </c:pt>
                 <c:pt idx="57">
-                  <c:v>4145230.9477856504</c:v>
+                  <c:v>16.580923791142602</c:v>
                 </c:pt>
                 <c:pt idx="58">
-                  <c:v>4077586.3454787559</c:v>
+                  <c:v>16.310345381915024</c:v>
                 </c:pt>
                 <c:pt idx="59">
-                  <c:v>4154262.4623286468</c:v>
+                  <c:v>16.617049849314586</c:v>
                 </c:pt>
                 <c:pt idx="60">
-                  <c:v>4111763.1553950319</c:v>
+                  <c:v>16.447052621580127</c:v>
                 </c:pt>
                 <c:pt idx="61">
-                  <c:v>4104874.1433087238</c:v>
+                  <c:v>16.419496573234895</c:v>
                 </c:pt>
                 <c:pt idx="62">
-                  <c:v>4114515.0665964335</c:v>
+                  <c:v>16.458060266385733</c:v>
                 </c:pt>
                 <c:pt idx="63">
-                  <c:v>4027959.1129266489</c:v>
+                  <c:v>16.111836451706598</c:v>
                 </c:pt>
                 <c:pt idx="64">
-                  <c:v>4080455.5400024466</c:v>
+                  <c:v>16.321822160009784</c:v>
                 </c:pt>
               </c:numCache>
             </c:numRef>
@@ -15640,7 +15630,7 @@
                   <c:v>GPU release</c:v>
                 </c:pt>
                 <c:pt idx="1">
-                  <c:v>bandwidth(words/s)</c:v>
+                  <c:v>bandwidth(GB/s)</c:v>
                 </c:pt>
               </c:strCache>
             </c:strRef>
@@ -15880,199 +15870,199 @@
                 <c:formatCode>General</c:formatCode>
                 <c:ptCount val="65"/>
                 <c:pt idx="0">
-                  <c:v>143952.83163191474</c:v>
+                  <c:v>0.57581132652765898</c:v>
                 </c:pt>
                 <c:pt idx="1">
-                  <c:v>647471.05569473514</c:v>
+                  <c:v>2.5898842227789407</c:v>
                 </c:pt>
                 <c:pt idx="2">
-                  <c:v>1251842.416396501</c:v>
+                  <c:v>5.0073696655860038</c:v>
                 </c:pt>
                 <c:pt idx="3">
-                  <c:v>1923751.5467362737</c:v>
+                  <c:v>7.6950061869450943</c:v>
                 </c:pt>
                 <c:pt idx="4">
-                  <c:v>2444187.7460571914</c:v>
+                  <c:v>9.7767509842287659</c:v>
                 </c:pt>
                 <c:pt idx="5">
-                  <c:v>2782415.9919697777</c:v>
+                  <c:v>11.129663967879113</c:v>
                 </c:pt>
                 <c:pt idx="6">
-                  <c:v>3033144.8502388583</c:v>
+                  <c:v>12.132579400955432</c:v>
                 </c:pt>
                 <c:pt idx="7">
-                  <c:v>3288481.7578724418</c:v>
+                  <c:v>13.153927031489768</c:v>
                 </c:pt>
                 <c:pt idx="8">
-                  <c:v>3458554.1621254776</c:v>
+                  <c:v>13.834216648501911</c:v>
                 </c:pt>
                 <c:pt idx="9">
-                  <c:v>3601533.9899357851</c:v>
+                  <c:v>14.406135959743139</c:v>
                 </c:pt>
                 <c:pt idx="10">
-                  <c:v>3731095.7995202364</c:v>
+                  <c:v>14.924383198080948</c:v>
                 </c:pt>
                 <c:pt idx="11">
-                  <c:v>3827656.3865987007</c:v>
+                  <c:v>15.310625546394801</c:v>
                 </c:pt>
                 <c:pt idx="12">
-                  <c:v>3912858.587880197</c:v>
+                  <c:v>15.651434351520788</c:v>
                 </c:pt>
                 <c:pt idx="13">
-                  <c:v>3997928.3693876737</c:v>
+                  <c:v>15.991713477550695</c:v>
                 </c:pt>
                 <c:pt idx="14">
-                  <c:v>4050331.5316103902</c:v>
+                  <c:v>16.201326126441561</c:v>
                 </c:pt>
                 <c:pt idx="15">
-                  <c:v>4111723.9443152617</c:v>
+                  <c:v>16.446895777261048</c:v>
                 </c:pt>
                 <c:pt idx="16">
-                  <c:v>4161221.3174281875</c:v>
+                  <c:v>16.644885269712752</c:v>
                 </c:pt>
                 <c:pt idx="17">
-                  <c:v>4203958.9001155309</c:v>
+                  <c:v>16.815835600462123</c:v>
                 </c:pt>
                 <c:pt idx="18">
-                  <c:v>4235197.424642818</c:v>
+                  <c:v>16.940789698571269</c:v>
                 </c:pt>
                 <c:pt idx="19">
-                  <c:v>4264079.1056828834</c:v>
+                  <c:v>17.05631642273153</c:v>
                 </c:pt>
                 <c:pt idx="20">
-                  <c:v>4290844.4163746117</c:v>
+                  <c:v>17.163377665498448</c:v>
                 </c:pt>
                 <c:pt idx="21">
-                  <c:v>4326179.9586552065</c:v>
+                  <c:v>17.304719834620826</c:v>
                 </c:pt>
                 <c:pt idx="22">
-                  <c:v>4344182.4034008291</c:v>
+                  <c:v>17.376729613603317</c:v>
                 </c:pt>
                 <c:pt idx="23">
-                  <c:v>4365874.6851748601</c:v>
+                  <c:v>17.463498740699439</c:v>
                 </c:pt>
                 <c:pt idx="24">
-                  <c:v>4375527.4621292846</c:v>
+                  <c:v>17.502109848517136</c:v>
                 </c:pt>
                 <c:pt idx="25">
-                  <c:v>4397717.9073097901</c:v>
+                  <c:v>17.59087162923916</c:v>
                 </c:pt>
                 <c:pt idx="26">
-                  <c:v>4418464.4658601601</c:v>
+                  <c:v>17.673857863440638</c:v>
                 </c:pt>
                 <c:pt idx="27">
-                  <c:v>4435802.2950315336</c:v>
+                  <c:v>17.743209180126133</c:v>
                 </c:pt>
                 <c:pt idx="28">
-                  <c:v>4447745.6974826315</c:v>
+                  <c:v>17.790982789930531</c:v>
                 </c:pt>
                 <c:pt idx="29">
-                  <c:v>4449046.0371147264</c:v>
+                  <c:v>17.796184148458906</c:v>
                 </c:pt>
                 <c:pt idx="30">
-                  <c:v>4469502.7507173801</c:v>
+                  <c:v>17.878011002869517</c:v>
                 </c:pt>
                 <c:pt idx="31">
-                  <c:v>4475222.3428550037</c:v>
+                  <c:v>17.900889371420014</c:v>
                 </c:pt>
                 <c:pt idx="32">
-                  <c:v>4488715.1422918886</c:v>
+                  <c:v>17.954860569167558</c:v>
                 </c:pt>
                 <c:pt idx="33">
-                  <c:v>4495501.8535552025</c:v>
+                  <c:v>17.98200741422081</c:v>
                 </c:pt>
                 <c:pt idx="34">
-                  <c:v>4499837.9026456717</c:v>
+                  <c:v>17.999351610582686</c:v>
                 </c:pt>
                 <c:pt idx="35">
-                  <c:v>4512655.701379599</c:v>
+                  <c:v>18.050622805518394</c:v>
                 </c:pt>
                 <c:pt idx="36">
-                  <c:v>4519190.6887235045</c:v>
+                  <c:v>18.07676275489402</c:v>
                 </c:pt>
                 <c:pt idx="37">
-                  <c:v>4530551.634618287</c:v>
+                  <c:v>18.122206538473147</c:v>
                 </c:pt>
                 <c:pt idx="38">
-                  <c:v>4538414.5573898889</c:v>
+                  <c:v>18.153658229559554</c:v>
                 </c:pt>
                 <c:pt idx="39">
-                  <c:v>4541222.2042051787</c:v>
+                  <c:v>18.164888816820714</c:v>
                 </c:pt>
                 <c:pt idx="40">
-                  <c:v>4552087.9566737311</c:v>
+                  <c:v>18.208351826694923</c:v>
                 </c:pt>
                 <c:pt idx="41">
-                  <c:v>4553253.8091599625</c:v>
+                  <c:v>18.213015236639851</c:v>
                 </c:pt>
                 <c:pt idx="42">
-                  <c:v>4561099.6124308817</c:v>
+                  <c:v>18.244398449723526</c:v>
                 </c:pt>
                 <c:pt idx="43">
-                  <c:v>4571168.7143602381</c:v>
+                  <c:v>18.284674857440951</c:v>
                 </c:pt>
                 <c:pt idx="44">
-                  <c:v>4570360.9051057398</c:v>
+                  <c:v>18.281443620422959</c:v>
                 </c:pt>
                 <c:pt idx="45">
-                  <c:v>4579427.9815093083</c:v>
+                  <c:v>18.31771192603723</c:v>
                 </c:pt>
                 <c:pt idx="46">
-                  <c:v>4580149.4755127225</c:v>
+                  <c:v>18.320597902050892</c:v>
                 </c:pt>
                 <c:pt idx="47">
-                  <c:v>4587986.52153078</c:v>
+                  <c:v>18.351946086123121</c:v>
                 </c:pt>
                 <c:pt idx="48">
-                  <c:v>4589002.7700172383</c:v>
+                  <c:v>18.356011080068953</c:v>
                 </c:pt>
                 <c:pt idx="49">
-                  <c:v>4590447.9837206723</c:v>
+                  <c:v>18.361791934882689</c:v>
                 </c:pt>
                 <c:pt idx="50">
-                  <c:v>4597684.5012154393</c:v>
+                  <c:v>18.39073800486176</c:v>
                 </c:pt>
                 <c:pt idx="51">
-                  <c:v>4604508.440469536</c:v>
+                  <c:v>18.418033761878142</c:v>
                 </c:pt>
                 <c:pt idx="52">
-                  <c:v>4606345.6611745628</c:v>
+                  <c:v>18.425382644698249</c:v>
                 </c:pt>
                 <c:pt idx="53">
-                  <c:v>4610179.5789417317</c:v>
+                  <c:v>18.440718315766929</c:v>
                 </c:pt>
                 <c:pt idx="54">
-                  <c:v>4609889.7776126079</c:v>
+                  <c:v>18.439559110450435</c:v>
                 </c:pt>
                 <c:pt idx="55">
-                  <c:v>4619004.8555209907</c:v>
+                  <c:v>18.476019422083962</c:v>
                 </c:pt>
                 <c:pt idx="56">
-                  <c:v>4619218.9420379112</c:v>
+                  <c:v>18.476875768151643</c:v>
                 </c:pt>
                 <c:pt idx="57">
-                  <c:v>4623773.3077112017</c:v>
+                  <c:v>18.495093230844805</c:v>
                 </c:pt>
                 <c:pt idx="58">
-                  <c:v>4624955.8304614667</c:v>
+                  <c:v>18.499823321845867</c:v>
                 </c:pt>
                 <c:pt idx="59">
-                  <c:v>4624028.9244062733</c:v>
+                  <c:v>18.49611569762509</c:v>
                 </c:pt>
                 <c:pt idx="60">
-                  <c:v>4630960.4324109145</c:v>
+                  <c:v>18.523841729643657</c:v>
                 </c:pt>
                 <c:pt idx="61">
-                  <c:v>4633908.9602845283</c:v>
+                  <c:v>18.535635841138117</c:v>
                 </c:pt>
                 <c:pt idx="62">
-                  <c:v>4628872.9903772892</c:v>
+                  <c:v>18.515491961509159</c:v>
                 </c:pt>
                 <c:pt idx="63">
-                  <c:v>4643299.7618494742</c:v>
+                  <c:v>18.573199047397896</c:v>
                 </c:pt>
                 <c:pt idx="64">
-                  <c:v>4633401.8157969192</c:v>
+                  <c:v>18.533607263187676</c:v>
                 </c:pt>
               </c:numCache>
             </c:numRef>
@@ -16087,11 +16077,11 @@
           <c:showPercent val="0"/>
           <c:showBubbleSize val="0"/>
         </c:dLbls>
-        <c:axId val="44018544"/>
-        <c:axId val="44019088"/>
+        <c:axId val="2080291680"/>
+        <c:axId val="2080296576"/>
       </c:scatterChart>
       <c:valAx>
-        <c:axId val="44018544"/>
+        <c:axId val="2080291680"/>
         <c:scaling>
           <c:orientation val="minMax"/>
         </c:scaling>
@@ -16148,12 +16138,12 @@
             <a:endParaRPr lang="mk-MK"/>
           </a:p>
         </c:txPr>
-        <c:crossAx val="44019088"/>
+        <c:crossAx val="2080296576"/>
         <c:crosses val="autoZero"/>
         <c:crossBetween val="midCat"/>
       </c:valAx>
       <c:valAx>
-        <c:axId val="44019088"/>
+        <c:axId val="2080296576"/>
         <c:scaling>
           <c:orientation val="minMax"/>
         </c:scaling>
@@ -16210,7 +16200,7 @@
             <a:endParaRPr lang="mk-MK"/>
           </a:p>
         </c:txPr>
-        <c:crossAx val="44018544"/>
+        <c:crossAx val="2080291680"/>
         <c:crosses val="autoZero"/>
         <c:crossBetween val="midCat"/>
       </c:valAx>

</xml_diff>

<commit_message>
Vtor proekt, merenja naa kes
</commit_message>
<xml_diff>
--- a/luDecomposition/PP-proekct 1 lu.docx
+++ b/luDecomposition/PP-proekct 1 lu.docx
@@ -1044,6 +1044,322 @@
           </m:r>
         </m:oMath>
         <m:oMath>
+          <m:sSub>
+            <m:sSubPr>
+              <m:ctrlPr>
+                <w:rPr>
+                  <w:rFonts w:ascii="Cambria Math" w:hAnsi="Cambria Math"/>
+                </w:rPr>
+              </m:ctrlPr>
+            </m:sSubPr>
+            <m:e>
+              <m:r>
+                <w:rPr>
+                  <w:rFonts w:ascii="Cambria Math" w:hAnsi="Cambria Math"/>
+                </w:rPr>
+                <m:t>L</m:t>
+              </m:r>
+            </m:e>
+            <m:sub>
+              <m:r>
+                <w:rPr>
+                  <w:rFonts w:ascii="Cambria Math" w:hAnsi="Cambria Math"/>
+                </w:rPr>
+                <m:t>1</m:t>
+              </m:r>
+            </m:sub>
+          </m:sSub>
+          <m:r>
+            <w:rPr>
+              <w:rFonts w:ascii="Cambria Math" w:hAnsi="Cambria Math"/>
+            </w:rPr>
+            <m:t>=</m:t>
+          </m:r>
+          <m:d>
+            <m:dPr>
+              <m:begChr m:val="["/>
+              <m:endChr m:val="]"/>
+              <m:ctrlPr>
+                <w:rPr>
+                  <w:rFonts w:ascii="Cambria Math" w:hAnsi="Cambria Math"/>
+                </w:rPr>
+              </m:ctrlPr>
+            </m:dPr>
+            <m:e>
+              <m:m>
+                <m:mPr>
+                  <m:mcs>
+                    <m:mc>
+                      <m:mcPr>
+                        <m:count m:val="4"/>
+                        <m:mcJc m:val="center"/>
+                      </m:mcPr>
+                    </m:mc>
+                  </m:mcs>
+                  <m:ctrlPr>
+                    <w:rPr>
+                      <w:rFonts w:ascii="Cambria Math" w:hAnsi="Cambria Math"/>
+                    </w:rPr>
+                  </m:ctrlPr>
+                </m:mPr>
+                <m:mr>
+                  <m:e>
+                    <m:r>
+                      <w:rPr>
+                        <w:rFonts w:ascii="Cambria Math" w:hAnsi="Cambria Math"/>
+                      </w:rPr>
+                      <m:t>1</m:t>
+                    </m:r>
+                  </m:e>
+                  <m:e>
+                    <m:r>
+                      <w:rPr>
+                        <w:rFonts w:ascii="Cambria Math" w:hAnsi="Cambria Math"/>
+                      </w:rPr>
+                      <m:t>0</m:t>
+                    </m:r>
+                  </m:e>
+                  <m:e>
+                    <m:r>
+                      <w:rPr>
+                        <w:rFonts w:ascii="Cambria Math" w:hAnsi="Cambria Math"/>
+                        <w:szCs w:val="24"/>
+                      </w:rPr>
+                      <m:t>⋯</m:t>
+                    </m:r>
+                  </m:e>
+                  <m:e>
+                    <m:r>
+                      <w:rPr>
+                        <w:rFonts w:ascii="Cambria Math" w:hAnsi="Cambria Math"/>
+                      </w:rPr>
+                      <m:t>0</m:t>
+                    </m:r>
+                  </m:e>
+                </m:mr>
+                <m:mr>
+                  <m:e>
+                    <m:f>
+                      <m:fPr>
+                        <m:ctrlPr>
+                          <w:rPr>
+                            <w:rFonts w:ascii="Cambria Math" w:hAnsi="Cambria Math"/>
+                          </w:rPr>
+                        </m:ctrlPr>
+                      </m:fPr>
+                      <m:num>
+                        <m:sSub>
+                          <m:sSubPr>
+                            <m:ctrlPr>
+                              <w:rPr>
+                                <w:rFonts w:ascii="Cambria Math" w:hAnsi="Cambria Math"/>
+                              </w:rPr>
+                            </m:ctrlPr>
+                          </m:sSubPr>
+                          <m:e>
+                            <m:r>
+                              <w:rPr>
+                                <w:rFonts w:ascii="Cambria Math" w:hAnsi="Cambria Math"/>
+                              </w:rPr>
+                              <m:t>a</m:t>
+                            </m:r>
+                          </m:e>
+                          <m:sub>
+                            <m:r>
+                              <w:rPr>
+                                <w:rFonts w:ascii="Cambria Math" w:hAnsi="Cambria Math"/>
+                              </w:rPr>
+                              <m:t>2,1</m:t>
+                            </m:r>
+                          </m:sub>
+                        </m:sSub>
+                      </m:num>
+                      <m:den>
+                        <m:sSub>
+                          <m:sSubPr>
+                            <m:ctrlPr>
+                              <w:rPr>
+                                <w:rFonts w:ascii="Cambria Math" w:hAnsi="Cambria Math"/>
+                              </w:rPr>
+                            </m:ctrlPr>
+                          </m:sSubPr>
+                          <m:e>
+                            <m:r>
+                              <w:rPr>
+                                <w:rFonts w:ascii="Cambria Math" w:hAnsi="Cambria Math"/>
+                              </w:rPr>
+                              <m:t>a</m:t>
+                            </m:r>
+                          </m:e>
+                          <m:sub>
+                            <m:r>
+                              <w:rPr>
+                                <w:rFonts w:ascii="Cambria Math" w:hAnsi="Cambria Math"/>
+                              </w:rPr>
+                              <m:t>1,1</m:t>
+                            </m:r>
+                          </m:sub>
+                        </m:sSub>
+                      </m:den>
+                    </m:f>
+                  </m:e>
+                  <m:e>
+                    <m:r>
+                      <w:rPr>
+                        <w:rFonts w:ascii="Cambria Math" w:hAnsi="Cambria Math"/>
+                      </w:rPr>
+                      <m:t>0</m:t>
+                    </m:r>
+                  </m:e>
+                  <m:e>
+                    <m:r>
+                      <w:rPr>
+                        <w:rFonts w:ascii="Cambria Math" w:hAnsi="Cambria Math"/>
+                        <w:szCs w:val="24"/>
+                      </w:rPr>
+                      <m:t>⋯</m:t>
+                    </m:r>
+                  </m:e>
+                  <m:e>
+                    <m:r>
+                      <w:rPr>
+                        <w:rFonts w:ascii="Cambria Math" w:hAnsi="Cambria Math"/>
+                      </w:rPr>
+                      <m:t>0</m:t>
+                    </m:r>
+                  </m:e>
+                </m:mr>
+                <m:mr>
+                  <m:e>
+                    <m:r>
+                      <w:rPr>
+                        <w:rFonts w:ascii="Cambria Math" w:hAnsi="Cambria Math"/>
+                        <w:szCs w:val="24"/>
+                      </w:rPr>
+                      <m:t>⋮</m:t>
+                    </m:r>
+                  </m:e>
+                  <m:e>
+                    <m:r>
+                      <w:rPr>
+                        <w:rFonts w:ascii="Cambria Math" w:hAnsi="Cambria Math"/>
+                        <w:szCs w:val="24"/>
+                      </w:rPr>
+                      <m:t>⋱</m:t>
+                    </m:r>
+                  </m:e>
+                  <m:e/>
+                  <m:e>
+                    <m:r>
+                      <w:rPr>
+                        <w:rFonts w:ascii="Cambria Math" w:hAnsi="Cambria Math"/>
+                        <w:szCs w:val="24"/>
+                      </w:rPr>
+                      <m:t>⋮</m:t>
+                    </m:r>
+                  </m:e>
+                </m:mr>
+                <m:mr>
+                  <m:e>
+                    <m:f>
+                      <m:fPr>
+                        <m:ctrlPr>
+                          <w:rPr>
+                            <w:rFonts w:ascii="Cambria Math" w:hAnsi="Cambria Math"/>
+                          </w:rPr>
+                        </m:ctrlPr>
+                      </m:fPr>
+                      <m:num>
+                        <m:sSub>
+                          <m:sSubPr>
+                            <m:ctrlPr>
+                              <w:rPr>
+                                <w:rFonts w:ascii="Cambria Math" w:hAnsi="Cambria Math"/>
+                              </w:rPr>
+                            </m:ctrlPr>
+                          </m:sSubPr>
+                          <m:e>
+                            <m:r>
+                              <w:rPr>
+                                <w:rFonts w:ascii="Cambria Math" w:hAnsi="Cambria Math"/>
+                              </w:rPr>
+                              <m:t>a</m:t>
+                            </m:r>
+                          </m:e>
+                          <m:sub>
+                            <m:r>
+                              <w:rPr>
+                                <w:rFonts w:ascii="Cambria Math" w:hAnsi="Cambria Math"/>
+                              </w:rPr>
+                              <m:t>n,1</m:t>
+                            </m:r>
+                          </m:sub>
+                        </m:sSub>
+                      </m:num>
+                      <m:den>
+                        <m:sSub>
+                          <m:sSubPr>
+                            <m:ctrlPr>
+                              <w:rPr>
+                                <w:rFonts w:ascii="Cambria Math" w:hAnsi="Cambria Math"/>
+                              </w:rPr>
+                            </m:ctrlPr>
+                          </m:sSubPr>
+                          <m:e>
+                            <m:r>
+                              <w:rPr>
+                                <w:rFonts w:ascii="Cambria Math" w:hAnsi="Cambria Math"/>
+                              </w:rPr>
+                              <m:t>a</m:t>
+                            </m:r>
+                          </m:e>
+                          <m:sub>
+                            <m:r>
+                              <w:rPr>
+                                <w:rFonts w:ascii="Cambria Math" w:hAnsi="Cambria Math"/>
+                              </w:rPr>
+                              <m:t>1,1</m:t>
+                            </m:r>
+                          </m:sub>
+                        </m:sSub>
+                      </m:den>
+                    </m:f>
+                  </m:e>
+                  <m:e>
+                    <m:r>
+                      <w:rPr>
+                        <w:rFonts w:ascii="Cambria Math" w:hAnsi="Cambria Math"/>
+                      </w:rPr>
+                      <m:t>0</m:t>
+                    </m:r>
+                  </m:e>
+                  <m:e>
+                    <m:r>
+                      <w:rPr>
+                        <w:rFonts w:ascii="Cambria Math" w:hAnsi="Cambria Math"/>
+                        <w:szCs w:val="24"/>
+                      </w:rPr>
+                      <m:t>⋯</m:t>
+                    </m:r>
+                  </m:e>
+                  <m:e>
+                    <m:r>
+                      <w:rPr>
+                        <w:rFonts w:ascii="Cambria Math" w:hAnsi="Cambria Math"/>
+                      </w:rPr>
+                      <m:t>0</m:t>
+                    </m:r>
+                  </m:e>
+                </m:mr>
+              </m:m>
+            </m:e>
+          </m:d>
+          <m:r>
+            <w:rPr>
+              <w:rFonts w:ascii="Cambria Math" w:hAnsi="Cambria Math"/>
+            </w:rPr>
+            <m:t>,</m:t>
+          </m:r>
           <m:sSub>
             <m:sSubPr>
               <m:ctrlPr>
@@ -1740,326 +2056,16 @@
                           <w:rPr>
                             <w:rFonts w:ascii="Cambria Math" w:hAnsi="Cambria Math"/>
                           </w:rPr>
-                          <m:t>n,n</m:t>
+                          <m:t>1</m:t>
+                        </m:r>
+                        <m:r>
+                          <w:rPr>
+                            <w:rFonts w:ascii="Cambria Math" w:hAnsi="Cambria Math"/>
+                          </w:rPr>
+                          <m:t>,n</m:t>
                         </m:r>
                       </m:sub>
                     </m:sSub>
-                  </m:e>
-                </m:mr>
-              </m:m>
-            </m:e>
-          </m:d>
-          <m:r>
-            <w:rPr>
-              <w:rFonts w:ascii="Cambria Math" w:hAnsi="Cambria Math"/>
-            </w:rPr>
-            <m:t xml:space="preserve">, </m:t>
-          </m:r>
-          <m:sSub>
-            <m:sSubPr>
-              <m:ctrlPr>
-                <w:rPr>
-                  <w:rFonts w:ascii="Cambria Math" w:hAnsi="Cambria Math"/>
-                </w:rPr>
-              </m:ctrlPr>
-            </m:sSubPr>
-            <m:e>
-              <m:r>
-                <w:rPr>
-                  <w:rFonts w:ascii="Cambria Math" w:hAnsi="Cambria Math"/>
-                </w:rPr>
-                <m:t>L</m:t>
-              </m:r>
-            </m:e>
-            <m:sub>
-              <m:r>
-                <w:rPr>
-                  <w:rFonts w:ascii="Cambria Math" w:hAnsi="Cambria Math"/>
-                </w:rPr>
-                <m:t>1</m:t>
-              </m:r>
-            </m:sub>
-          </m:sSub>
-          <m:r>
-            <w:rPr>
-              <w:rFonts w:ascii="Cambria Math" w:hAnsi="Cambria Math"/>
-            </w:rPr>
-            <m:t>=</m:t>
-          </m:r>
-          <m:d>
-            <m:dPr>
-              <m:begChr m:val="["/>
-              <m:endChr m:val="]"/>
-              <m:ctrlPr>
-                <w:rPr>
-                  <w:rFonts w:ascii="Cambria Math" w:hAnsi="Cambria Math"/>
-                </w:rPr>
-              </m:ctrlPr>
-            </m:dPr>
-            <m:e>
-              <m:m>
-                <m:mPr>
-                  <m:mcs>
-                    <m:mc>
-                      <m:mcPr>
-                        <m:count m:val="4"/>
-                        <m:mcJc m:val="center"/>
-                      </m:mcPr>
-                    </m:mc>
-                  </m:mcs>
-                  <m:ctrlPr>
-                    <w:rPr>
-                      <w:rFonts w:ascii="Cambria Math" w:hAnsi="Cambria Math"/>
-                    </w:rPr>
-                  </m:ctrlPr>
-                </m:mPr>
-                <m:mr>
-                  <m:e>
-                    <m:r>
-                      <w:rPr>
-                        <w:rFonts w:ascii="Cambria Math" w:hAnsi="Cambria Math"/>
-                      </w:rPr>
-                      <m:t>1</m:t>
-                    </m:r>
-                  </m:e>
-                  <m:e>
-                    <m:r>
-                      <w:rPr>
-                        <w:rFonts w:ascii="Cambria Math" w:hAnsi="Cambria Math"/>
-                      </w:rPr>
-                      <m:t>0</m:t>
-                    </m:r>
-                  </m:e>
-                  <m:e>
-                    <m:r>
-                      <w:rPr>
-                        <w:rFonts w:ascii="Cambria Math" w:hAnsi="Cambria Math"/>
-                        <w:szCs w:val="24"/>
-                      </w:rPr>
-                      <m:t>⋯</m:t>
-                    </m:r>
-                  </m:e>
-                  <m:e>
-                    <m:r>
-                      <w:rPr>
-                        <w:rFonts w:ascii="Cambria Math" w:hAnsi="Cambria Math"/>
-                      </w:rPr>
-                      <m:t>0</m:t>
-                    </m:r>
-                  </m:e>
-                </m:mr>
-                <m:mr>
-                  <m:e>
-                    <m:f>
-                      <m:fPr>
-                        <m:ctrlPr>
-                          <w:rPr>
-                            <w:rFonts w:ascii="Cambria Math" w:hAnsi="Cambria Math"/>
-                          </w:rPr>
-                        </m:ctrlPr>
-                      </m:fPr>
-                      <m:num>
-                        <m:sSub>
-                          <m:sSubPr>
-                            <m:ctrlPr>
-                              <w:rPr>
-                                <w:rFonts w:ascii="Cambria Math" w:hAnsi="Cambria Math"/>
-                              </w:rPr>
-                            </m:ctrlPr>
-                          </m:sSubPr>
-                          <m:e>
-                            <m:r>
-                              <w:rPr>
-                                <w:rFonts w:ascii="Cambria Math" w:hAnsi="Cambria Math"/>
-                              </w:rPr>
-                              <m:t>a</m:t>
-                            </m:r>
-                          </m:e>
-                          <m:sub>
-                            <m:r>
-                              <w:rPr>
-                                <w:rFonts w:ascii="Cambria Math" w:hAnsi="Cambria Math"/>
-                              </w:rPr>
-                              <m:t>2,1</m:t>
-                            </m:r>
-                          </m:sub>
-                        </m:sSub>
-                      </m:num>
-                      <m:den>
-                        <m:sSub>
-                          <m:sSubPr>
-                            <m:ctrlPr>
-                              <w:rPr>
-                                <w:rFonts w:ascii="Cambria Math" w:hAnsi="Cambria Math"/>
-                              </w:rPr>
-                            </m:ctrlPr>
-                          </m:sSubPr>
-                          <m:e>
-                            <m:r>
-                              <w:rPr>
-                                <w:rFonts w:ascii="Cambria Math" w:hAnsi="Cambria Math"/>
-                              </w:rPr>
-                              <m:t>a</m:t>
-                            </m:r>
-                          </m:e>
-                          <m:sub>
-                            <m:r>
-                              <w:rPr>
-                                <w:rFonts w:ascii="Cambria Math" w:hAnsi="Cambria Math"/>
-                              </w:rPr>
-                              <m:t>1,1</m:t>
-                            </m:r>
-                          </m:sub>
-                        </m:sSub>
-                      </m:den>
-                    </m:f>
-                  </m:e>
-                  <m:e>
-                    <m:r>
-                      <w:rPr>
-                        <w:rFonts w:ascii="Cambria Math" w:hAnsi="Cambria Math"/>
-                      </w:rPr>
-                      <m:t>0</m:t>
-                    </m:r>
-                  </m:e>
-                  <m:e>
-                    <m:r>
-                      <w:rPr>
-                        <w:rFonts w:ascii="Cambria Math" w:hAnsi="Cambria Math"/>
-                        <w:szCs w:val="24"/>
-                      </w:rPr>
-                      <m:t>⋯</m:t>
-                    </m:r>
-                  </m:e>
-                  <m:e>
-                    <m:r>
-                      <w:rPr>
-                        <w:rFonts w:ascii="Cambria Math" w:hAnsi="Cambria Math"/>
-                      </w:rPr>
-                      <m:t>0</m:t>
-                    </m:r>
-                  </m:e>
-                </m:mr>
-                <m:mr>
-                  <m:e>
-                    <m:r>
-                      <w:rPr>
-                        <w:rFonts w:ascii="Cambria Math" w:hAnsi="Cambria Math"/>
-                        <w:szCs w:val="24"/>
-                      </w:rPr>
-                      <m:t>⋮</m:t>
-                    </m:r>
-                  </m:e>
-                  <m:e>
-                    <m:r>
-                      <w:rPr>
-                        <w:rFonts w:ascii="Cambria Math" w:hAnsi="Cambria Math"/>
-                        <w:szCs w:val="24"/>
-                      </w:rPr>
-                      <m:t>⋱</m:t>
-                    </m:r>
-                  </m:e>
-                  <m:e/>
-                  <m:e>
-                    <m:r>
-                      <w:rPr>
-                        <w:rFonts w:ascii="Cambria Math" w:hAnsi="Cambria Math"/>
-                        <w:szCs w:val="24"/>
-                      </w:rPr>
-                      <m:t>⋮</m:t>
-                    </m:r>
-                  </m:e>
-                </m:mr>
-                <m:mr>
-                  <m:e>
-                    <m:f>
-                      <m:fPr>
-                        <m:ctrlPr>
-                          <w:rPr>
-                            <w:rFonts w:ascii="Cambria Math" w:hAnsi="Cambria Math"/>
-                          </w:rPr>
-                        </m:ctrlPr>
-                      </m:fPr>
-                      <m:num>
-                        <m:sSub>
-                          <m:sSubPr>
-                            <m:ctrlPr>
-                              <w:rPr>
-                                <w:rFonts w:ascii="Cambria Math" w:hAnsi="Cambria Math"/>
-                              </w:rPr>
-                            </m:ctrlPr>
-                          </m:sSubPr>
-                          <m:e>
-                            <m:r>
-                              <w:rPr>
-                                <w:rFonts w:ascii="Cambria Math" w:hAnsi="Cambria Math"/>
-                              </w:rPr>
-                              <m:t>a</m:t>
-                            </m:r>
-                          </m:e>
-                          <m:sub>
-                            <m:r>
-                              <w:rPr>
-                                <w:rFonts w:ascii="Cambria Math" w:hAnsi="Cambria Math"/>
-                              </w:rPr>
-                              <m:t>n,1</m:t>
-                            </m:r>
-                          </m:sub>
-                        </m:sSub>
-                      </m:num>
-                      <m:den>
-                        <m:sSub>
-                          <m:sSubPr>
-                            <m:ctrlPr>
-                              <w:rPr>
-                                <w:rFonts w:ascii="Cambria Math" w:hAnsi="Cambria Math"/>
-                              </w:rPr>
-                            </m:ctrlPr>
-                          </m:sSubPr>
-                          <m:e>
-                            <m:r>
-                              <w:rPr>
-                                <w:rFonts w:ascii="Cambria Math" w:hAnsi="Cambria Math"/>
-                              </w:rPr>
-                              <m:t>a</m:t>
-                            </m:r>
-                          </m:e>
-                          <m:sub>
-                            <m:r>
-                              <w:rPr>
-                                <w:rFonts w:ascii="Cambria Math" w:hAnsi="Cambria Math"/>
-                              </w:rPr>
-                              <m:t>1,1</m:t>
-                            </m:r>
-                          </m:sub>
-                        </m:sSub>
-                      </m:den>
-                    </m:f>
-                  </m:e>
-                  <m:e>
-                    <m:r>
-                      <w:rPr>
-                        <w:rFonts w:ascii="Cambria Math" w:hAnsi="Cambria Math"/>
-                      </w:rPr>
-                      <m:t>0</m:t>
-                    </m:r>
-                  </m:e>
-                  <m:e>
-                    <m:r>
-                      <w:rPr>
-                        <w:rFonts w:ascii="Cambria Math" w:hAnsi="Cambria Math"/>
-                        <w:szCs w:val="24"/>
-                      </w:rPr>
-                      <m:t>⋯</m:t>
-                    </m:r>
-                  </m:e>
-                  <m:e>
-                    <m:r>
-                      <w:rPr>
-                        <w:rFonts w:ascii="Cambria Math" w:hAnsi="Cambria Math"/>
-                      </w:rPr>
-                      <m:t>0</m:t>
-                    </m:r>
                   </m:e>
                 </m:mr>
               </m:m>
@@ -2264,6 +2270,2556 @@
       </w:r>
     </w:p>
     <w:p>
+      <w:pPr>
+        <w:rPr>
+          <w:lang w:val="en-US"/>
+        </w:rPr>
+      </w:pPr>
+      <m:oMathPara>
+        <m:oMath>
+          <m:sSub>
+            <m:sSubPr>
+              <m:ctrlPr>
+                <w:rPr>
+                  <w:rFonts w:ascii="Cambria Math" w:hAnsi="Cambria Math"/>
+                  <w:lang w:val="en-US"/>
+                </w:rPr>
+              </m:ctrlPr>
+            </m:sSubPr>
+            <m:e>
+              <m:r>
+                <w:rPr>
+                  <w:rFonts w:ascii="Cambria Math" w:hAnsi="Cambria Math"/>
+                  <w:lang w:val="en-US"/>
+                </w:rPr>
+                <m:t>U</m:t>
+              </m:r>
+              <m:ctrlPr>
+                <w:rPr>
+                  <w:rFonts w:ascii="Cambria Math" w:hAnsi="Cambria Math"/>
+                  <w:i/>
+                  <w:iCs/>
+                  <w:lang w:val="en-US"/>
+                </w:rPr>
+              </m:ctrlPr>
+            </m:e>
+            <m:sub>
+              <m:r>
+                <m:rPr>
+                  <m:sty m:val="p"/>
+                </m:rPr>
+                <w:rPr>
+                  <w:rFonts w:ascii="Cambria Math" w:hAnsi="Cambria Math"/>
+                  <w:lang w:val="en-US"/>
+                </w:rPr>
+                <m:t>1</m:t>
+              </m:r>
+            </m:sub>
+          </m:sSub>
+          <m:r>
+            <m:rPr>
+              <m:sty m:val="p"/>
+            </m:rPr>
+            <w:rPr>
+              <w:rFonts w:ascii="Cambria Math" w:hAnsi="Cambria Math"/>
+              <w:lang w:val="en-US"/>
+            </w:rPr>
+            <m:t>=</m:t>
+          </m:r>
+          <m:d>
+            <m:dPr>
+              <m:begChr m:val="["/>
+              <m:endChr m:val="]"/>
+              <m:ctrlPr>
+                <w:rPr>
+                  <w:rFonts w:ascii="Cambria Math" w:hAnsi="Cambria Math"/>
+                  <w:lang w:val="en-US"/>
+                </w:rPr>
+              </m:ctrlPr>
+            </m:dPr>
+            <m:e>
+              <m:m>
+                <m:mPr>
+                  <m:mcs>
+                    <m:mc>
+                      <m:mcPr>
+                        <m:count m:val="4"/>
+                        <m:mcJc m:val="center"/>
+                      </m:mcPr>
+                    </m:mc>
+                  </m:mcs>
+                  <m:ctrlPr>
+                    <w:rPr>
+                      <w:rFonts w:ascii="Cambria Math" w:hAnsi="Cambria Math"/>
+                      <w:lang w:val="en-US"/>
+                    </w:rPr>
+                  </m:ctrlPr>
+                </m:mPr>
+                <m:mr>
+                  <m:e>
+                    <m:sSub>
+                      <m:sSubPr>
+                        <m:ctrlPr>
+                          <w:rPr>
+                            <w:rFonts w:ascii="Cambria Math" w:hAnsi="Cambria Math"/>
+                            <w:lang w:val="en-US"/>
+                          </w:rPr>
+                        </m:ctrlPr>
+                      </m:sSubPr>
+                      <m:e>
+                        <m:r>
+                          <w:rPr>
+                            <w:rFonts w:ascii="Cambria Math" w:hAnsi="Cambria Math"/>
+                            <w:lang w:val="en-US"/>
+                          </w:rPr>
+                          <m:t>a</m:t>
+                        </m:r>
+                      </m:e>
+                      <m:sub>
+                        <m:r>
+                          <w:rPr>
+                            <w:rFonts w:ascii="Cambria Math" w:hAnsi="Cambria Math"/>
+                            <w:lang w:val="en-US"/>
+                          </w:rPr>
+                          <m:t>1,1</m:t>
+                        </m:r>
+                      </m:sub>
+                    </m:sSub>
+                  </m:e>
+                  <m:e>
+                    <m:sSub>
+                      <m:sSubPr>
+                        <m:ctrlPr>
+                          <w:rPr>
+                            <w:rFonts w:ascii="Cambria Math" w:hAnsi="Cambria Math"/>
+                            <w:lang w:val="en-US"/>
+                          </w:rPr>
+                        </m:ctrlPr>
+                      </m:sSubPr>
+                      <m:e>
+                        <m:r>
+                          <w:rPr>
+                            <w:rFonts w:ascii="Cambria Math" w:hAnsi="Cambria Math"/>
+                            <w:lang w:val="en-US"/>
+                          </w:rPr>
+                          <m:t>a</m:t>
+                        </m:r>
+                      </m:e>
+                      <m:sub>
+                        <m:r>
+                          <w:rPr>
+                            <w:rFonts w:ascii="Cambria Math" w:hAnsi="Cambria Math"/>
+                            <w:lang w:val="en-US"/>
+                          </w:rPr>
+                          <m:t>1,2</m:t>
+                        </m:r>
+                      </m:sub>
+                    </m:sSub>
+                  </m:e>
+                  <m:e>
+                    <m:r>
+                      <w:rPr>
+                        <w:rFonts w:ascii="Cambria Math" w:hAnsi="Cambria Math"/>
+                        <w:lang w:val="en-US"/>
+                      </w:rPr>
+                      <m:t>⋯</m:t>
+                    </m:r>
+                  </m:e>
+                  <m:e>
+                    <m:sSub>
+                      <m:sSubPr>
+                        <m:ctrlPr>
+                          <w:rPr>
+                            <w:rFonts w:ascii="Cambria Math" w:hAnsi="Cambria Math"/>
+                            <w:lang w:val="en-US"/>
+                          </w:rPr>
+                        </m:ctrlPr>
+                      </m:sSubPr>
+                      <m:e>
+                        <m:r>
+                          <w:rPr>
+                            <w:rFonts w:ascii="Cambria Math" w:hAnsi="Cambria Math"/>
+                            <w:lang w:val="en-US"/>
+                          </w:rPr>
+                          <m:t>a</m:t>
+                        </m:r>
+                      </m:e>
+                      <m:sub>
+                        <m:r>
+                          <w:rPr>
+                            <w:rFonts w:ascii="Cambria Math" w:hAnsi="Cambria Math"/>
+                            <w:lang w:val="en-US"/>
+                          </w:rPr>
+                          <m:t>1,n</m:t>
+                        </m:r>
+                      </m:sub>
+                    </m:sSub>
+                  </m:e>
+                </m:mr>
+                <m:mr>
+                  <m:e>
+                    <m:r>
+                      <m:rPr>
+                        <m:sty m:val="p"/>
+                      </m:rPr>
+                      <w:rPr>
+                        <w:rFonts w:ascii="Cambria Math" w:hAnsi="Cambria Math"/>
+                        <w:lang w:val="en-US"/>
+                      </w:rPr>
+                      <m:t>0</m:t>
+                    </m:r>
+                  </m:e>
+                  <m:e>
+                    <m:sSub>
+                      <m:sSubPr>
+                        <m:ctrlPr>
+                          <w:rPr>
+                            <w:rFonts w:ascii="Cambria Math" w:hAnsi="Cambria Math"/>
+                            <w:lang w:val="en-US"/>
+                          </w:rPr>
+                        </m:ctrlPr>
+                      </m:sSubPr>
+                      <m:e>
+                        <m:r>
+                          <w:rPr>
+                            <w:rFonts w:ascii="Cambria Math" w:hAnsi="Cambria Math"/>
+                            <w:lang w:val="en-US"/>
+                          </w:rPr>
+                          <m:t>b</m:t>
+                        </m:r>
+                      </m:e>
+                      <m:sub>
+                        <m:r>
+                          <w:rPr>
+                            <w:rFonts w:ascii="Cambria Math" w:hAnsi="Cambria Math"/>
+                            <w:lang w:val="en-US"/>
+                          </w:rPr>
+                          <m:t>2,2</m:t>
+                        </m:r>
+                      </m:sub>
+                    </m:sSub>
+                  </m:e>
+                  <m:e>
+                    <m:r>
+                      <w:rPr>
+                        <w:rFonts w:ascii="Cambria Math" w:hAnsi="Cambria Math"/>
+                        <w:lang w:val="en-US"/>
+                      </w:rPr>
+                      <m:t>⋯</m:t>
+                    </m:r>
+                  </m:e>
+                  <m:e>
+                    <m:sSub>
+                      <m:sSubPr>
+                        <m:ctrlPr>
+                          <w:rPr>
+                            <w:rFonts w:ascii="Cambria Math" w:hAnsi="Cambria Math"/>
+                            <w:lang w:val="en-US"/>
+                          </w:rPr>
+                        </m:ctrlPr>
+                      </m:sSubPr>
+                      <m:e>
+                        <m:r>
+                          <w:rPr>
+                            <w:rFonts w:ascii="Cambria Math" w:hAnsi="Cambria Math"/>
+                            <w:lang w:val="en-US"/>
+                          </w:rPr>
+                          <m:t>b</m:t>
+                        </m:r>
+                      </m:e>
+                      <m:sub>
+                        <m:r>
+                          <w:rPr>
+                            <w:rFonts w:ascii="Cambria Math" w:hAnsi="Cambria Math"/>
+                            <w:lang w:val="en-US"/>
+                          </w:rPr>
+                          <m:t>2,n</m:t>
+                        </m:r>
+                      </m:sub>
+                    </m:sSub>
+                  </m:e>
+                </m:mr>
+                <m:mr>
+                  <m:e>
+                    <m:r>
+                      <m:rPr>
+                        <m:sty m:val="p"/>
+                      </m:rPr>
+                      <w:rPr>
+                        <w:rFonts w:ascii="Cambria Math" w:hAnsi="Cambria Math"/>
+                        <w:lang w:val="en-US"/>
+                      </w:rPr>
+                      <m:t>0</m:t>
+                    </m:r>
+                  </m:e>
+                  <m:e>
+                    <m:sSub>
+                      <m:sSubPr>
+                        <m:ctrlPr>
+                          <w:rPr>
+                            <w:rFonts w:ascii="Cambria Math" w:hAnsi="Cambria Math"/>
+                            <w:lang w:val="en-US"/>
+                          </w:rPr>
+                        </m:ctrlPr>
+                      </m:sSubPr>
+                      <m:e>
+                        <m:r>
+                          <w:rPr>
+                            <w:rFonts w:ascii="Cambria Math" w:hAnsi="Cambria Math"/>
+                            <w:lang w:val="en-US"/>
+                          </w:rPr>
+                          <m:t>b</m:t>
+                        </m:r>
+                      </m:e>
+                      <m:sub>
+                        <m:r>
+                          <m:rPr>
+                            <m:sty m:val="p"/>
+                          </m:rPr>
+                          <w:rPr>
+                            <w:rFonts w:ascii="Cambria Math" w:hAnsi="Cambria Math"/>
+                            <w:lang w:val="en-US"/>
+                          </w:rPr>
+                          <m:t>3,2</m:t>
+                        </m:r>
+                      </m:sub>
+                    </m:sSub>
+                  </m:e>
+                  <m:e>
+                    <m:r>
+                      <w:rPr>
+                        <w:rFonts w:ascii="Cambria Math" w:hAnsi="Cambria Math"/>
+                        <w:lang w:val="en-US"/>
+                      </w:rPr>
+                      <m:t>⋯</m:t>
+                    </m:r>
+                  </m:e>
+                  <m:e>
+                    <m:sSub>
+                      <m:sSubPr>
+                        <m:ctrlPr>
+                          <w:rPr>
+                            <w:rFonts w:ascii="Cambria Math" w:hAnsi="Cambria Math"/>
+                            <w:lang w:val="en-US"/>
+                          </w:rPr>
+                        </m:ctrlPr>
+                      </m:sSubPr>
+                      <m:e>
+                        <m:r>
+                          <w:rPr>
+                            <w:rFonts w:ascii="Cambria Math" w:hAnsi="Cambria Math"/>
+                            <w:lang w:val="en-US"/>
+                          </w:rPr>
+                          <m:t>b</m:t>
+                        </m:r>
+                      </m:e>
+                      <m:sub>
+                        <m:r>
+                          <m:rPr>
+                            <m:sty m:val="p"/>
+                          </m:rPr>
+                          <w:rPr>
+                            <w:rFonts w:ascii="Cambria Math" w:hAnsi="Cambria Math"/>
+                            <w:lang w:val="en-US"/>
+                          </w:rPr>
+                          <m:t>3,</m:t>
+                        </m:r>
+                        <m:r>
+                          <w:rPr>
+                            <w:rFonts w:ascii="Cambria Math" w:hAnsi="Cambria Math"/>
+                            <w:lang w:val="en-US"/>
+                          </w:rPr>
+                          <m:t>n</m:t>
+                        </m:r>
+                      </m:sub>
+                    </m:sSub>
+                  </m:e>
+                </m:mr>
+                <m:mr>
+                  <m:e>
+                    <m:r>
+                      <w:rPr>
+                        <w:rFonts w:ascii="Cambria Math" w:hAnsi="Cambria Math"/>
+                        <w:lang w:val="en-US"/>
+                      </w:rPr>
+                      <m:t>⋮</m:t>
+                    </m:r>
+                  </m:e>
+                  <m:e>
+                    <m:r>
+                      <w:rPr>
+                        <w:rFonts w:ascii="Cambria Math" w:hAnsi="Cambria Math"/>
+                        <w:lang w:val="en-US"/>
+                      </w:rPr>
+                      <m:t>⋮</m:t>
+                    </m:r>
+                  </m:e>
+                  <m:e>
+                    <m:r>
+                      <w:rPr>
+                        <w:rFonts w:ascii="Cambria Math" w:hAnsi="Cambria Math"/>
+                        <w:lang w:val="en-US"/>
+                      </w:rPr>
+                      <m:t>⋱</m:t>
+                    </m:r>
+                  </m:e>
+                  <m:e>
+                    <m:r>
+                      <w:rPr>
+                        <w:rFonts w:ascii="Cambria Math" w:hAnsi="Cambria Math"/>
+                        <w:lang w:val="en-US"/>
+                      </w:rPr>
+                      <m:t>⋮</m:t>
+                    </m:r>
+                  </m:e>
+                </m:mr>
+                <m:mr>
+                  <m:e>
+                    <m:r>
+                      <m:rPr>
+                        <m:sty m:val="p"/>
+                      </m:rPr>
+                      <w:rPr>
+                        <w:rFonts w:ascii="Cambria Math" w:hAnsi="Cambria Math"/>
+                        <w:lang w:val="en-US"/>
+                      </w:rPr>
+                      <m:t>0</m:t>
+                    </m:r>
+                  </m:e>
+                  <m:e>
+                    <m:sSub>
+                      <m:sSubPr>
+                        <m:ctrlPr>
+                          <w:rPr>
+                            <w:rFonts w:ascii="Cambria Math" w:hAnsi="Cambria Math"/>
+                            <w:lang w:val="en-US"/>
+                          </w:rPr>
+                        </m:ctrlPr>
+                      </m:sSubPr>
+                      <m:e>
+                        <m:r>
+                          <w:rPr>
+                            <w:rFonts w:ascii="Cambria Math" w:hAnsi="Cambria Math"/>
+                            <w:lang w:val="en-US"/>
+                          </w:rPr>
+                          <m:t>b</m:t>
+                        </m:r>
+                      </m:e>
+                      <m:sub>
+                        <m:r>
+                          <w:rPr>
+                            <w:rFonts w:ascii="Cambria Math" w:hAnsi="Cambria Math"/>
+                            <w:lang w:val="en-US"/>
+                          </w:rPr>
+                          <m:t>n,2</m:t>
+                        </m:r>
+                      </m:sub>
+                    </m:sSub>
+                  </m:e>
+                  <m:e>
+                    <m:r>
+                      <w:rPr>
+                        <w:rFonts w:ascii="Cambria Math" w:hAnsi="Cambria Math"/>
+                        <w:lang w:val="en-US"/>
+                      </w:rPr>
+                      <m:t>⋯</m:t>
+                    </m:r>
+                  </m:e>
+                  <m:e>
+                    <m:sSub>
+                      <m:sSubPr>
+                        <m:ctrlPr>
+                          <w:rPr>
+                            <w:rFonts w:ascii="Cambria Math" w:hAnsi="Cambria Math"/>
+                            <w:lang w:val="en-US"/>
+                          </w:rPr>
+                        </m:ctrlPr>
+                      </m:sSubPr>
+                      <m:e>
+                        <m:r>
+                          <w:rPr>
+                            <w:rFonts w:ascii="Cambria Math" w:hAnsi="Cambria Math"/>
+                            <w:lang w:val="en-US"/>
+                          </w:rPr>
+                          <m:t>b</m:t>
+                        </m:r>
+                      </m:e>
+                      <m:sub>
+                        <m:r>
+                          <w:rPr>
+                            <w:rFonts w:ascii="Cambria Math" w:hAnsi="Cambria Math"/>
+                            <w:lang w:val="en-US"/>
+                          </w:rPr>
+                          <m:t>n,n</m:t>
+                        </m:r>
+                      </m:sub>
+                    </m:sSub>
+                  </m:e>
+                </m:mr>
+              </m:m>
+            </m:e>
+          </m:d>
+          <m:r>
+            <m:rPr>
+              <m:sty m:val="p"/>
+            </m:rPr>
+            <w:rPr>
+              <w:rFonts w:ascii="Cambria Math" w:hAnsi="Cambria Math"/>
+              <w:lang w:val="en-US"/>
+            </w:rPr>
+            <m:t>→</m:t>
+          </m:r>
+          <m:m>
+            <m:mPr>
+              <m:mcs>
+                <m:mc>
+                  <m:mcPr>
+                    <m:count m:val="1"/>
+                    <m:mcJc m:val="center"/>
+                  </m:mcPr>
+                </m:mc>
+              </m:mcs>
+              <m:ctrlPr>
+                <w:rPr>
+                  <w:rFonts w:ascii="Cambria Math" w:hAnsi="Cambria Math"/>
+                  <w:lang w:val="en-US"/>
+                </w:rPr>
+              </m:ctrlPr>
+            </m:mPr>
+            <m:mr>
+              <m:e>
+                <m:sSub>
+                  <m:sSubPr>
+                    <m:ctrlPr>
+                      <w:rPr>
+                        <w:rFonts w:ascii="Cambria Math" w:hAnsi="Cambria Math"/>
+                        <w:lang w:val="en-US"/>
+                      </w:rPr>
+                    </m:ctrlPr>
+                  </m:sSubPr>
+                  <m:e>
+                    <m:r>
+                      <w:rPr>
+                        <w:rFonts w:ascii="Cambria Math" w:hAnsi="Cambria Math"/>
+                        <w:lang w:val="en-US"/>
+                      </w:rPr>
+                      <m:t>ρ</m:t>
+                    </m:r>
+                  </m:e>
+                  <m:sub>
+                    <m:r>
+                      <m:rPr>
+                        <m:sty m:val="p"/>
+                      </m:rPr>
+                      <w:rPr>
+                        <w:rFonts w:ascii="Cambria Math" w:hAnsi="Cambria Math"/>
+                        <w:lang w:val="en-US"/>
+                      </w:rPr>
+                      <m:t>3</m:t>
+                    </m:r>
+                  </m:sub>
+                </m:sSub>
+                <m:r>
+                  <w:rPr>
+                    <w:rFonts w:ascii="Cambria Math" w:hAnsi="Cambria Math"/>
+                    <w:lang w:val="en-US"/>
+                  </w:rPr>
+                  <m:t>-</m:t>
+                </m:r>
+                <m:f>
+                  <m:fPr>
+                    <m:ctrlPr>
+                      <w:rPr>
+                        <w:rFonts w:ascii="Cambria Math" w:hAnsi="Cambria Math"/>
+                        <w:lang w:val="en-US"/>
+                      </w:rPr>
+                    </m:ctrlPr>
+                  </m:fPr>
+                  <m:num>
+                    <m:sSub>
+                      <m:sSubPr>
+                        <m:ctrlPr>
+                          <w:rPr>
+                            <w:rFonts w:ascii="Cambria Math" w:hAnsi="Cambria Math"/>
+                            <w:lang w:val="en-US"/>
+                          </w:rPr>
+                        </m:ctrlPr>
+                      </m:sSubPr>
+                      <m:e>
+                        <m:r>
+                          <w:rPr>
+                            <w:rFonts w:ascii="Cambria Math" w:hAnsi="Cambria Math"/>
+                            <w:lang w:val="en-US"/>
+                          </w:rPr>
+                          <m:t>b</m:t>
+                        </m:r>
+                        <m:ctrlPr>
+                          <w:rPr>
+                            <w:rFonts w:ascii="Cambria Math" w:hAnsi="Cambria Math"/>
+                            <w:i/>
+                            <w:lang w:val="en-US"/>
+                          </w:rPr>
+                        </m:ctrlPr>
+                      </m:e>
+                      <m:sub>
+                        <m:r>
+                          <m:rPr>
+                            <m:sty m:val="p"/>
+                          </m:rPr>
+                          <w:rPr>
+                            <w:rFonts w:ascii="Cambria Math" w:hAnsi="Cambria Math"/>
+                            <w:lang w:val="en-US"/>
+                          </w:rPr>
+                          <m:t>3,2</m:t>
+                        </m:r>
+                      </m:sub>
+                    </m:sSub>
+                    <m:ctrlPr>
+                      <w:rPr>
+                        <w:rFonts w:ascii="Cambria Math" w:hAnsi="Cambria Math"/>
+                        <w:i/>
+                        <w:lang w:val="en-US"/>
+                      </w:rPr>
+                    </m:ctrlPr>
+                  </m:num>
+                  <m:den>
+                    <m:sSub>
+                      <m:sSubPr>
+                        <m:ctrlPr>
+                          <w:rPr>
+                            <w:rFonts w:ascii="Cambria Math" w:hAnsi="Cambria Math"/>
+                            <w:lang w:val="en-US"/>
+                          </w:rPr>
+                        </m:ctrlPr>
+                      </m:sSubPr>
+                      <m:e>
+                        <m:r>
+                          <w:rPr>
+                            <w:rFonts w:ascii="Cambria Math" w:hAnsi="Cambria Math"/>
+                            <w:lang w:val="en-US"/>
+                          </w:rPr>
+                          <m:t>b</m:t>
+                        </m:r>
+                      </m:e>
+                      <m:sub>
+                        <m:r>
+                          <m:rPr>
+                            <m:sty m:val="p"/>
+                          </m:rPr>
+                          <w:rPr>
+                            <w:rFonts w:ascii="Cambria Math" w:hAnsi="Cambria Math"/>
+                            <w:lang w:val="en-US"/>
+                          </w:rPr>
+                          <m:t>2,2</m:t>
+                        </m:r>
+                      </m:sub>
+                    </m:sSub>
+                  </m:den>
+                </m:f>
+                <m:sSub>
+                  <m:sSubPr>
+                    <m:ctrlPr>
+                      <w:rPr>
+                        <w:rFonts w:ascii="Cambria Math" w:hAnsi="Cambria Math"/>
+                        <w:lang w:val="en-US"/>
+                      </w:rPr>
+                    </m:ctrlPr>
+                  </m:sSubPr>
+                  <m:e>
+                    <m:r>
+                      <w:rPr>
+                        <w:rFonts w:ascii="Cambria Math" w:hAnsi="Cambria Math"/>
+                        <w:lang w:val="en-US"/>
+                      </w:rPr>
+                      <m:t>ρ</m:t>
+                    </m:r>
+                    <m:ctrlPr>
+                      <w:rPr>
+                        <w:rFonts w:ascii="Cambria Math" w:hAnsi="Cambria Math"/>
+                        <w:i/>
+                        <w:lang w:val="en-US"/>
+                      </w:rPr>
+                    </m:ctrlPr>
+                  </m:e>
+                  <m:sub>
+                    <m:r>
+                      <m:rPr>
+                        <m:sty m:val="p"/>
+                      </m:rPr>
+                      <w:rPr>
+                        <w:rFonts w:ascii="Cambria Math" w:hAnsi="Cambria Math"/>
+                        <w:lang w:val="en-US"/>
+                      </w:rPr>
+                      <m:t>2</m:t>
+                    </m:r>
+                  </m:sub>
+                </m:sSub>
+              </m:e>
+            </m:mr>
+            <m:mr>
+              <m:e>
+                <m:r>
+                  <w:rPr>
+                    <w:rFonts w:ascii="Cambria Math" w:hAnsi="Cambria Math"/>
+                    <w:lang w:val="en-US"/>
+                  </w:rPr>
+                  <m:t>⋮</m:t>
+                </m:r>
+              </m:e>
+            </m:mr>
+            <m:mr>
+              <m:e>
+                <m:sSub>
+                  <m:sSubPr>
+                    <m:ctrlPr>
+                      <w:rPr>
+                        <w:rFonts w:ascii="Cambria Math" w:hAnsi="Cambria Math"/>
+                        <w:lang w:val="en-US"/>
+                      </w:rPr>
+                    </m:ctrlPr>
+                  </m:sSubPr>
+                  <m:e>
+                    <m:r>
+                      <w:rPr>
+                        <w:rFonts w:ascii="Cambria Math" w:hAnsi="Cambria Math"/>
+                        <w:lang w:val="en-US"/>
+                      </w:rPr>
+                      <m:t>ρ</m:t>
+                    </m:r>
+                  </m:e>
+                  <m:sub>
+                    <m:r>
+                      <w:rPr>
+                        <w:rFonts w:ascii="Cambria Math" w:hAnsi="Cambria Math"/>
+                        <w:lang w:val="en-US"/>
+                      </w:rPr>
+                      <m:t>n</m:t>
+                    </m:r>
+                  </m:sub>
+                </m:sSub>
+                <m:r>
+                  <w:rPr>
+                    <w:rFonts w:ascii="Cambria Math" w:hAnsi="Cambria Math"/>
+                    <w:lang w:val="en-US"/>
+                  </w:rPr>
+                  <m:t>-</m:t>
+                </m:r>
+                <m:f>
+                  <m:fPr>
+                    <m:ctrlPr>
+                      <w:rPr>
+                        <w:rFonts w:ascii="Cambria Math" w:hAnsi="Cambria Math"/>
+                        <w:lang w:val="en-US"/>
+                      </w:rPr>
+                    </m:ctrlPr>
+                  </m:fPr>
+                  <m:num>
+                    <m:sSub>
+                      <m:sSubPr>
+                        <m:ctrlPr>
+                          <w:rPr>
+                            <w:rFonts w:ascii="Cambria Math" w:hAnsi="Cambria Math"/>
+                            <w:lang w:val="en-US"/>
+                          </w:rPr>
+                        </m:ctrlPr>
+                      </m:sSubPr>
+                      <m:e>
+                        <m:r>
+                          <w:rPr>
+                            <w:rFonts w:ascii="Cambria Math" w:hAnsi="Cambria Math"/>
+                            <w:lang w:val="en-US"/>
+                          </w:rPr>
+                          <m:t>b</m:t>
+                        </m:r>
+                        <m:ctrlPr>
+                          <w:rPr>
+                            <w:rFonts w:ascii="Cambria Math" w:hAnsi="Cambria Math"/>
+                            <w:i/>
+                            <w:lang w:val="en-US"/>
+                          </w:rPr>
+                        </m:ctrlPr>
+                      </m:e>
+                      <m:sub>
+                        <m:r>
+                          <w:rPr>
+                            <w:rFonts w:ascii="Cambria Math" w:hAnsi="Cambria Math"/>
+                            <w:lang w:val="en-US"/>
+                          </w:rPr>
+                          <m:t>n</m:t>
+                        </m:r>
+                        <m:r>
+                          <m:rPr>
+                            <m:sty m:val="p"/>
+                          </m:rPr>
+                          <w:rPr>
+                            <w:rFonts w:ascii="Cambria Math" w:hAnsi="Cambria Math"/>
+                            <w:lang w:val="en-US"/>
+                          </w:rPr>
+                          <m:t>,2</m:t>
+                        </m:r>
+                      </m:sub>
+                    </m:sSub>
+                    <m:ctrlPr>
+                      <w:rPr>
+                        <w:rFonts w:ascii="Cambria Math" w:hAnsi="Cambria Math"/>
+                        <w:i/>
+                        <w:lang w:val="en-US"/>
+                      </w:rPr>
+                    </m:ctrlPr>
+                  </m:num>
+                  <m:den>
+                    <m:sSub>
+                      <m:sSubPr>
+                        <m:ctrlPr>
+                          <w:rPr>
+                            <w:rFonts w:ascii="Cambria Math" w:hAnsi="Cambria Math"/>
+                            <w:i/>
+                            <w:lang w:val="en-US"/>
+                          </w:rPr>
+                        </m:ctrlPr>
+                      </m:sSubPr>
+                      <m:e>
+                        <m:r>
+                          <w:rPr>
+                            <w:rFonts w:ascii="Cambria Math" w:hAnsi="Cambria Math"/>
+                            <w:lang w:val="en-US"/>
+                          </w:rPr>
+                          <m:t>b</m:t>
+                        </m:r>
+                      </m:e>
+                      <m:sub>
+                        <m:r>
+                          <w:rPr>
+                            <w:rFonts w:ascii="Cambria Math" w:hAnsi="Cambria Math"/>
+                            <w:lang w:val="en-US"/>
+                          </w:rPr>
+                          <m:t>2,2</m:t>
+                        </m:r>
+                      </m:sub>
+                    </m:sSub>
+                  </m:den>
+                </m:f>
+                <m:sSub>
+                  <m:sSubPr>
+                    <m:ctrlPr>
+                      <w:rPr>
+                        <w:rFonts w:ascii="Cambria Math" w:hAnsi="Cambria Math"/>
+                        <w:lang w:val="en-US"/>
+                      </w:rPr>
+                    </m:ctrlPr>
+                  </m:sSubPr>
+                  <m:e>
+                    <m:r>
+                      <w:rPr>
+                        <w:rFonts w:ascii="Cambria Math" w:hAnsi="Cambria Math"/>
+                        <w:lang w:val="en-US"/>
+                      </w:rPr>
+                      <m:t>ρ</m:t>
+                    </m:r>
+                    <m:ctrlPr>
+                      <w:rPr>
+                        <w:rFonts w:ascii="Cambria Math" w:hAnsi="Cambria Math"/>
+                        <w:i/>
+                        <w:lang w:val="en-US"/>
+                      </w:rPr>
+                    </m:ctrlPr>
+                  </m:e>
+                  <m:sub>
+                    <m:r>
+                      <m:rPr>
+                        <m:sty m:val="p"/>
+                      </m:rPr>
+                      <w:rPr>
+                        <w:rFonts w:ascii="Cambria Math" w:hAnsi="Cambria Math"/>
+                        <w:lang w:val="en-US"/>
+                      </w:rPr>
+                      <m:t>2</m:t>
+                    </m:r>
+                  </m:sub>
+                </m:sSub>
+              </m:e>
+            </m:mr>
+          </m:m>
+          <m:r>
+            <w:rPr>
+              <w:rFonts w:ascii="Cambria Math" w:hAnsi="Cambria Math"/>
+              <w:lang w:val="en-US"/>
+            </w:rPr>
+            <m:t>→</m:t>
+          </m:r>
+          <m:r>
+            <w:rPr>
+              <w:rFonts w:ascii="Cambria Math" w:hAnsi="Cambria Math"/>
+              <w:lang w:val="en-US"/>
+            </w:rPr>
+            <w:br/>
+          </m:r>
+        </m:oMath>
+        <m:oMath>
+          <m:sSub>
+            <m:sSubPr>
+              <m:ctrlPr>
+                <w:rPr>
+                  <w:rFonts w:ascii="Cambria Math" w:hAnsi="Cambria Math"/>
+                  <w:lang w:val="en-US"/>
+                </w:rPr>
+              </m:ctrlPr>
+            </m:sSubPr>
+            <m:e>
+              <m:r>
+                <w:rPr>
+                  <w:rFonts w:ascii="Cambria Math" w:hAnsi="Cambria Math"/>
+                  <w:lang w:val="en-US"/>
+                </w:rPr>
+                <m:t>L</m:t>
+              </m:r>
+              <m:ctrlPr>
+                <w:rPr>
+                  <w:rFonts w:ascii="Cambria Math" w:hAnsi="Cambria Math"/>
+                  <w:i/>
+                  <w:lang w:val="en-US"/>
+                </w:rPr>
+              </m:ctrlPr>
+            </m:e>
+            <m:sub>
+              <m:r>
+                <w:rPr>
+                  <w:rFonts w:ascii="Cambria Math" w:hAnsi="Cambria Math"/>
+                  <w:lang w:val="en-US"/>
+                </w:rPr>
+                <m:t>2</m:t>
+              </m:r>
+            </m:sub>
+          </m:sSub>
+          <m:r>
+            <w:rPr>
+              <w:rFonts w:ascii="Cambria Math" w:hAnsi="Cambria Math"/>
+              <w:lang w:val="en-US"/>
+            </w:rPr>
+            <m:t>=</m:t>
+          </m:r>
+          <m:d>
+            <m:dPr>
+              <m:begChr m:val="["/>
+              <m:endChr m:val="]"/>
+              <m:ctrlPr>
+                <w:rPr>
+                  <w:rFonts w:ascii="Cambria Math" w:hAnsi="Cambria Math"/>
+                  <w:lang w:val="en-US"/>
+                </w:rPr>
+              </m:ctrlPr>
+            </m:dPr>
+            <m:e>
+              <m:m>
+                <m:mPr>
+                  <m:mcs>
+                    <m:mc>
+                      <m:mcPr>
+                        <m:count m:val="4"/>
+                        <m:mcJc m:val="center"/>
+                      </m:mcPr>
+                    </m:mc>
+                  </m:mcs>
+                  <m:ctrlPr>
+                    <w:rPr>
+                      <w:rFonts w:ascii="Cambria Math" w:hAnsi="Cambria Math"/>
+                      <w:lang w:val="en-US"/>
+                    </w:rPr>
+                  </m:ctrlPr>
+                </m:mPr>
+                <m:mr>
+                  <m:e>
+                    <m:r>
+                      <w:rPr>
+                        <w:rFonts w:ascii="Cambria Math" w:hAnsi="Cambria Math"/>
+                        <w:lang w:val="en-US"/>
+                      </w:rPr>
+                      <m:t>1</m:t>
+                    </m:r>
+                  </m:e>
+                  <m:e>
+                    <m:r>
+                      <w:rPr>
+                        <w:rFonts w:ascii="Cambria Math" w:hAnsi="Cambria Math"/>
+                        <w:lang w:val="en-US"/>
+                      </w:rPr>
+                      <m:t>0</m:t>
+                    </m:r>
+                  </m:e>
+                  <m:e>
+                    <m:r>
+                      <w:rPr>
+                        <w:rFonts w:ascii="Cambria Math" w:hAnsi="Cambria Math"/>
+                        <w:lang w:val="en-US"/>
+                      </w:rPr>
+                      <m:t>⋯</m:t>
+                    </m:r>
+                  </m:e>
+                  <m:e>
+                    <m:r>
+                      <w:rPr>
+                        <w:rFonts w:ascii="Cambria Math" w:hAnsi="Cambria Math"/>
+                        <w:lang w:val="en-US"/>
+                      </w:rPr>
+                      <m:t>0</m:t>
+                    </m:r>
+                  </m:e>
+                </m:mr>
+                <m:mr>
+                  <m:e>
+                    <m:f>
+                      <m:fPr>
+                        <m:ctrlPr>
+                          <w:rPr>
+                            <w:rFonts w:ascii="Cambria Math" w:hAnsi="Cambria Math"/>
+                            <w:lang w:val="en-US"/>
+                          </w:rPr>
+                        </m:ctrlPr>
+                      </m:fPr>
+                      <m:num>
+                        <m:sSub>
+                          <m:sSubPr>
+                            <m:ctrlPr>
+                              <w:rPr>
+                                <w:rFonts w:ascii="Cambria Math" w:hAnsi="Cambria Math"/>
+                                <w:lang w:val="en-US"/>
+                              </w:rPr>
+                            </m:ctrlPr>
+                          </m:sSubPr>
+                          <m:e>
+                            <m:r>
+                              <w:rPr>
+                                <w:rFonts w:ascii="Cambria Math" w:hAnsi="Cambria Math"/>
+                                <w:lang w:val="en-US"/>
+                              </w:rPr>
+                              <m:t>a</m:t>
+                            </m:r>
+                          </m:e>
+                          <m:sub>
+                            <m:r>
+                              <w:rPr>
+                                <w:rFonts w:ascii="Cambria Math" w:hAnsi="Cambria Math"/>
+                                <w:lang w:val="en-US"/>
+                              </w:rPr>
+                              <m:t>2,1</m:t>
+                            </m:r>
+                          </m:sub>
+                        </m:sSub>
+                      </m:num>
+                      <m:den>
+                        <m:sSub>
+                          <m:sSubPr>
+                            <m:ctrlPr>
+                              <w:rPr>
+                                <w:rFonts w:ascii="Cambria Math" w:hAnsi="Cambria Math"/>
+                                <w:lang w:val="en-US"/>
+                              </w:rPr>
+                            </m:ctrlPr>
+                          </m:sSubPr>
+                          <m:e>
+                            <m:r>
+                              <w:rPr>
+                                <w:rFonts w:ascii="Cambria Math" w:hAnsi="Cambria Math"/>
+                                <w:lang w:val="en-US"/>
+                              </w:rPr>
+                              <m:t>a</m:t>
+                            </m:r>
+                          </m:e>
+                          <m:sub>
+                            <m:r>
+                              <w:rPr>
+                                <w:rFonts w:ascii="Cambria Math" w:hAnsi="Cambria Math"/>
+                                <w:lang w:val="en-US"/>
+                              </w:rPr>
+                              <m:t>1,1</m:t>
+                            </m:r>
+                          </m:sub>
+                        </m:sSub>
+                      </m:den>
+                    </m:f>
+                  </m:e>
+                  <m:e>
+                    <m:r>
+                      <w:rPr>
+                        <w:rFonts w:ascii="Cambria Math" w:hAnsi="Cambria Math"/>
+                        <w:lang w:val="en-US"/>
+                      </w:rPr>
+                      <m:t>1</m:t>
+                    </m:r>
+                  </m:e>
+                  <m:e>
+                    <m:r>
+                      <w:rPr>
+                        <w:rFonts w:ascii="Cambria Math" w:hAnsi="Cambria Math"/>
+                        <w:lang w:val="en-US"/>
+                      </w:rPr>
+                      <m:t>⋯</m:t>
+                    </m:r>
+                  </m:e>
+                  <m:e>
+                    <m:r>
+                      <w:rPr>
+                        <w:rFonts w:ascii="Cambria Math" w:hAnsi="Cambria Math"/>
+                        <w:lang w:val="en-US"/>
+                      </w:rPr>
+                      <m:t>0</m:t>
+                    </m:r>
+                  </m:e>
+                </m:mr>
+                <m:mr>
+                  <m:e>
+                    <m:f>
+                      <m:fPr>
+                        <m:ctrlPr>
+                          <w:rPr>
+                            <w:rFonts w:ascii="Cambria Math" w:hAnsi="Cambria Math"/>
+                            <w:lang w:val="en-US"/>
+                          </w:rPr>
+                        </m:ctrlPr>
+                      </m:fPr>
+                      <m:num>
+                        <m:sSub>
+                          <m:sSubPr>
+                            <m:ctrlPr>
+                              <w:rPr>
+                                <w:rFonts w:ascii="Cambria Math" w:hAnsi="Cambria Math"/>
+                                <w:lang w:val="en-US"/>
+                              </w:rPr>
+                            </m:ctrlPr>
+                          </m:sSubPr>
+                          <m:e>
+                            <m:r>
+                              <w:rPr>
+                                <w:rFonts w:ascii="Cambria Math" w:hAnsi="Cambria Math"/>
+                                <w:lang w:val="en-US"/>
+                              </w:rPr>
+                              <m:t>a</m:t>
+                            </m:r>
+                          </m:e>
+                          <m:sub>
+                            <m:r>
+                              <w:rPr>
+                                <w:rFonts w:ascii="Cambria Math" w:hAnsi="Cambria Math"/>
+                                <w:lang w:val="en-US"/>
+                              </w:rPr>
+                              <m:t>3</m:t>
+                            </m:r>
+                            <m:r>
+                              <w:rPr>
+                                <w:rFonts w:ascii="Cambria Math" w:hAnsi="Cambria Math"/>
+                                <w:lang w:val="en-US"/>
+                              </w:rPr>
+                              <m:t>,1</m:t>
+                            </m:r>
+                          </m:sub>
+                        </m:sSub>
+                      </m:num>
+                      <m:den>
+                        <m:sSub>
+                          <m:sSubPr>
+                            <m:ctrlPr>
+                              <w:rPr>
+                                <w:rFonts w:ascii="Cambria Math" w:hAnsi="Cambria Math"/>
+                                <w:lang w:val="en-US"/>
+                              </w:rPr>
+                            </m:ctrlPr>
+                          </m:sSubPr>
+                          <m:e>
+                            <m:r>
+                              <w:rPr>
+                                <w:rFonts w:ascii="Cambria Math" w:hAnsi="Cambria Math"/>
+                                <w:lang w:val="en-US"/>
+                              </w:rPr>
+                              <m:t>a</m:t>
+                            </m:r>
+                          </m:e>
+                          <m:sub>
+                            <m:r>
+                              <w:rPr>
+                                <w:rFonts w:ascii="Cambria Math" w:hAnsi="Cambria Math"/>
+                                <w:lang w:val="en-US"/>
+                              </w:rPr>
+                              <m:t>1,1</m:t>
+                            </m:r>
+                          </m:sub>
+                        </m:sSub>
+                      </m:den>
+                    </m:f>
+                  </m:e>
+                  <m:e>
+                    <m:f>
+                      <m:fPr>
+                        <m:ctrlPr>
+                          <w:rPr>
+                            <w:rFonts w:ascii="Cambria Math" w:hAnsi="Cambria Math"/>
+                            <w:lang w:val="en-US"/>
+                          </w:rPr>
+                        </m:ctrlPr>
+                      </m:fPr>
+                      <m:num>
+                        <m:sSub>
+                          <m:sSubPr>
+                            <m:ctrlPr>
+                              <w:rPr>
+                                <w:rFonts w:ascii="Cambria Math" w:hAnsi="Cambria Math"/>
+                                <w:lang w:val="en-US"/>
+                              </w:rPr>
+                            </m:ctrlPr>
+                          </m:sSubPr>
+                          <m:e>
+                            <m:r>
+                              <w:rPr>
+                                <w:rFonts w:ascii="Cambria Math" w:hAnsi="Cambria Math"/>
+                                <w:lang w:val="en-US"/>
+                              </w:rPr>
+                              <m:t>b</m:t>
+                            </m:r>
+                          </m:e>
+                          <m:sub>
+                            <m:r>
+                              <m:rPr>
+                                <m:sty m:val="p"/>
+                              </m:rPr>
+                              <w:rPr>
+                                <w:rFonts w:ascii="Cambria Math" w:hAnsi="Cambria Math"/>
+                                <w:lang w:val="en-US"/>
+                              </w:rPr>
+                              <m:t>3,2</m:t>
+                            </m:r>
+                          </m:sub>
+                        </m:sSub>
+                      </m:num>
+                      <m:den>
+                        <m:sSub>
+                          <m:sSubPr>
+                            <m:ctrlPr>
+                              <w:rPr>
+                                <w:rFonts w:ascii="Cambria Math" w:hAnsi="Cambria Math"/>
+                                <w:lang w:val="en-US"/>
+                              </w:rPr>
+                            </m:ctrlPr>
+                          </m:sSubPr>
+                          <m:e>
+                            <m:r>
+                              <w:rPr>
+                                <w:rFonts w:ascii="Cambria Math" w:hAnsi="Cambria Math"/>
+                                <w:lang w:val="en-US"/>
+                              </w:rPr>
+                              <m:t>b</m:t>
+                            </m:r>
+                          </m:e>
+                          <m:sub>
+                            <m:r>
+                              <m:rPr>
+                                <m:sty m:val="p"/>
+                              </m:rPr>
+                              <w:rPr>
+                                <w:rFonts w:ascii="Cambria Math" w:hAnsi="Cambria Math"/>
+                                <w:lang w:val="en-US"/>
+                              </w:rPr>
+                              <m:t>2,2</m:t>
+                            </m:r>
+                          </m:sub>
+                        </m:sSub>
+                      </m:den>
+                    </m:f>
+                  </m:e>
+                  <m:e>
+                    <m:r>
+                      <w:rPr>
+                        <w:rFonts w:ascii="Cambria Math" w:hAnsi="Cambria Math"/>
+                        <w:lang w:val="en-US"/>
+                      </w:rPr>
+                      <m:t>⋯</m:t>
+                    </m:r>
+                  </m:e>
+                  <m:e>
+                    <m:r>
+                      <w:rPr>
+                        <w:rFonts w:ascii="Cambria Math" w:hAnsi="Cambria Math"/>
+                        <w:lang w:val="en-US"/>
+                      </w:rPr>
+                      <m:t>0</m:t>
+                    </m:r>
+                  </m:e>
+                </m:mr>
+                <m:mr>
+                  <m:e>
+                    <m:r>
+                      <w:rPr>
+                        <w:rFonts w:ascii="Cambria Math" w:hAnsi="Cambria Math"/>
+                        <w:lang w:val="en-US"/>
+                      </w:rPr>
+                      <m:t>⋮</m:t>
+                    </m:r>
+                  </m:e>
+                  <m:e>
+                    <m:r>
+                      <w:rPr>
+                        <w:rFonts w:ascii="Cambria Math" w:hAnsi="Cambria Math"/>
+                        <w:lang w:val="en-US"/>
+                      </w:rPr>
+                      <m:t>⋮</m:t>
+                    </m:r>
+                  </m:e>
+                  <m:e>
+                    <m:r>
+                      <w:rPr>
+                        <w:rFonts w:ascii="Cambria Math" w:hAnsi="Cambria Math"/>
+                        <w:lang w:val="en-US"/>
+                      </w:rPr>
+                      <m:t>⋱</m:t>
+                    </m:r>
+                  </m:e>
+                  <m:e>
+                    <m:r>
+                      <w:rPr>
+                        <w:rFonts w:ascii="Cambria Math" w:hAnsi="Cambria Math"/>
+                        <w:lang w:val="en-US"/>
+                      </w:rPr>
+                      <m:t>⋮</m:t>
+                    </m:r>
+                  </m:e>
+                </m:mr>
+                <m:mr>
+                  <m:e>
+                    <m:f>
+                      <m:fPr>
+                        <m:ctrlPr>
+                          <w:rPr>
+                            <w:rFonts w:ascii="Cambria Math" w:hAnsi="Cambria Math"/>
+                            <w:lang w:val="en-US"/>
+                          </w:rPr>
+                        </m:ctrlPr>
+                      </m:fPr>
+                      <m:num>
+                        <m:sSub>
+                          <m:sSubPr>
+                            <m:ctrlPr>
+                              <w:rPr>
+                                <w:rFonts w:ascii="Cambria Math" w:hAnsi="Cambria Math"/>
+                                <w:lang w:val="en-US"/>
+                              </w:rPr>
+                            </m:ctrlPr>
+                          </m:sSubPr>
+                          <m:e>
+                            <m:r>
+                              <w:rPr>
+                                <w:rFonts w:ascii="Cambria Math" w:hAnsi="Cambria Math"/>
+                                <w:lang w:val="en-US"/>
+                              </w:rPr>
+                              <m:t>a</m:t>
+                            </m:r>
+                          </m:e>
+                          <m:sub>
+                            <m:r>
+                              <w:rPr>
+                                <w:rFonts w:ascii="Cambria Math" w:hAnsi="Cambria Math"/>
+                                <w:lang w:val="en-US"/>
+                              </w:rPr>
+                              <m:t>n,1</m:t>
+                            </m:r>
+                          </m:sub>
+                        </m:sSub>
+                      </m:num>
+                      <m:den>
+                        <m:sSub>
+                          <m:sSubPr>
+                            <m:ctrlPr>
+                              <w:rPr>
+                                <w:rFonts w:ascii="Cambria Math" w:hAnsi="Cambria Math"/>
+                                <w:lang w:val="en-US"/>
+                              </w:rPr>
+                            </m:ctrlPr>
+                          </m:sSubPr>
+                          <m:e>
+                            <m:r>
+                              <w:rPr>
+                                <w:rFonts w:ascii="Cambria Math" w:hAnsi="Cambria Math"/>
+                                <w:lang w:val="en-US"/>
+                              </w:rPr>
+                              <m:t>a</m:t>
+                            </m:r>
+                          </m:e>
+                          <m:sub>
+                            <m:r>
+                              <w:rPr>
+                                <w:rFonts w:ascii="Cambria Math" w:hAnsi="Cambria Math"/>
+                                <w:lang w:val="en-US"/>
+                              </w:rPr>
+                              <m:t>1,1</m:t>
+                            </m:r>
+                          </m:sub>
+                        </m:sSub>
+                      </m:den>
+                    </m:f>
+                  </m:e>
+                  <m:e>
+                    <m:f>
+                      <m:fPr>
+                        <m:ctrlPr>
+                          <w:rPr>
+                            <w:rFonts w:ascii="Cambria Math" w:hAnsi="Cambria Math"/>
+                            <w:lang w:val="en-US"/>
+                          </w:rPr>
+                        </m:ctrlPr>
+                      </m:fPr>
+                      <m:num>
+                        <m:sSub>
+                          <m:sSubPr>
+                            <m:ctrlPr>
+                              <w:rPr>
+                                <w:rFonts w:ascii="Cambria Math" w:hAnsi="Cambria Math"/>
+                                <w:lang w:val="en-US"/>
+                              </w:rPr>
+                            </m:ctrlPr>
+                          </m:sSubPr>
+                          <m:e>
+                            <m:r>
+                              <w:rPr>
+                                <w:rFonts w:ascii="Cambria Math" w:hAnsi="Cambria Math"/>
+                                <w:lang w:val="en-US"/>
+                              </w:rPr>
+                              <m:t>b</m:t>
+                            </m:r>
+                          </m:e>
+                          <m:sub>
+                            <m:r>
+                              <w:rPr>
+                                <w:rFonts w:ascii="Cambria Math" w:hAnsi="Cambria Math"/>
+                                <w:lang w:val="en-US"/>
+                              </w:rPr>
+                              <m:t>n</m:t>
+                            </m:r>
+                            <m:r>
+                              <m:rPr>
+                                <m:sty m:val="p"/>
+                              </m:rPr>
+                              <w:rPr>
+                                <w:rFonts w:ascii="Cambria Math" w:hAnsi="Cambria Math"/>
+                                <w:lang w:val="en-US"/>
+                              </w:rPr>
+                              <m:t>,2</m:t>
+                            </m:r>
+                          </m:sub>
+                        </m:sSub>
+                      </m:num>
+                      <m:den>
+                        <m:sSub>
+                          <m:sSubPr>
+                            <m:ctrlPr>
+                              <w:rPr>
+                                <w:rFonts w:ascii="Cambria Math" w:hAnsi="Cambria Math"/>
+                                <w:lang w:val="en-US"/>
+                              </w:rPr>
+                            </m:ctrlPr>
+                          </m:sSubPr>
+                          <m:e>
+                            <m:r>
+                              <w:rPr>
+                                <w:rFonts w:ascii="Cambria Math" w:hAnsi="Cambria Math"/>
+                                <w:lang w:val="en-US"/>
+                              </w:rPr>
+                              <m:t>b</m:t>
+                            </m:r>
+                          </m:e>
+                          <m:sub>
+                            <m:r>
+                              <m:rPr>
+                                <m:sty m:val="p"/>
+                              </m:rPr>
+                              <w:rPr>
+                                <w:rFonts w:ascii="Cambria Math" w:hAnsi="Cambria Math"/>
+                                <w:lang w:val="en-US"/>
+                              </w:rPr>
+                              <m:t>2,2</m:t>
+                            </m:r>
+                          </m:sub>
+                        </m:sSub>
+                      </m:den>
+                    </m:f>
+                  </m:e>
+                  <m:e>
+                    <m:r>
+                      <w:rPr>
+                        <w:rFonts w:ascii="Cambria Math" w:hAnsi="Cambria Math"/>
+                        <w:lang w:val="en-US"/>
+                      </w:rPr>
+                      <m:t>⋯</m:t>
+                    </m:r>
+                  </m:e>
+                  <m:e>
+                    <m:r>
+                      <w:rPr>
+                        <w:rFonts w:ascii="Cambria Math" w:hAnsi="Cambria Math"/>
+                        <w:lang w:val="en-US"/>
+                      </w:rPr>
+                      <m:t>0</m:t>
+                    </m:r>
+                  </m:e>
+                </m:mr>
+              </m:m>
+            </m:e>
+          </m:d>
+          <m:r>
+            <m:rPr>
+              <m:sty m:val="p"/>
+            </m:rPr>
+            <w:rPr>
+              <w:rFonts w:ascii="Cambria Math" w:hAnsi="Cambria Math"/>
+              <w:lang w:val="en-US"/>
+            </w:rPr>
+            <m:t>,</m:t>
+          </m:r>
+          <m:sSub>
+            <m:sSubPr>
+              <m:ctrlPr>
+                <w:rPr>
+                  <w:rFonts w:ascii="Cambria Math" w:hAnsi="Cambria Math"/>
+                  <w:lang w:val="en-US"/>
+                </w:rPr>
+              </m:ctrlPr>
+            </m:sSubPr>
+            <m:e>
+              <m:r>
+                <w:rPr>
+                  <w:rFonts w:ascii="Cambria Math" w:hAnsi="Cambria Math"/>
+                  <w:lang w:val="en-US"/>
+                </w:rPr>
+                <m:t>U</m:t>
+              </m:r>
+            </m:e>
+            <m:sub>
+              <m:r>
+                <w:rPr>
+                  <w:rFonts w:ascii="Cambria Math" w:hAnsi="Cambria Math"/>
+                  <w:lang w:val="en-US"/>
+                </w:rPr>
+                <m:t>2</m:t>
+              </m:r>
+            </m:sub>
+          </m:sSub>
+          <m:r>
+            <w:rPr>
+              <w:rFonts w:ascii="Cambria Math" w:hAnsi="Cambria Math"/>
+              <w:lang w:val="en-US"/>
+            </w:rPr>
+            <m:t>=</m:t>
+          </m:r>
+          <m:d>
+            <m:dPr>
+              <m:begChr m:val="["/>
+              <m:endChr m:val="]"/>
+              <m:ctrlPr>
+                <w:rPr>
+                  <w:rFonts w:ascii="Cambria Math" w:hAnsi="Cambria Math"/>
+                  <w:lang w:val="en-US"/>
+                </w:rPr>
+              </m:ctrlPr>
+            </m:dPr>
+            <m:e>
+              <m:m>
+                <m:mPr>
+                  <m:mcs>
+                    <m:mc>
+                      <m:mcPr>
+                        <m:count m:val="5"/>
+                        <m:mcJc m:val="center"/>
+                      </m:mcPr>
+                    </m:mc>
+                  </m:mcs>
+                  <m:ctrlPr>
+                    <w:rPr>
+                      <w:rFonts w:ascii="Cambria Math" w:hAnsi="Cambria Math"/>
+                      <w:lang w:val="en-US"/>
+                    </w:rPr>
+                  </m:ctrlPr>
+                </m:mPr>
+                <m:mr>
+                  <m:e>
+                    <m:sSub>
+                      <m:sSubPr>
+                        <m:ctrlPr>
+                          <w:rPr>
+                            <w:rFonts w:ascii="Cambria Math" w:hAnsi="Cambria Math"/>
+                            <w:lang w:val="en-US"/>
+                          </w:rPr>
+                        </m:ctrlPr>
+                      </m:sSubPr>
+                      <m:e>
+                        <m:r>
+                          <w:rPr>
+                            <w:rFonts w:ascii="Cambria Math" w:hAnsi="Cambria Math"/>
+                            <w:lang w:val="en-US"/>
+                          </w:rPr>
+                          <m:t>a</m:t>
+                        </m:r>
+                      </m:e>
+                      <m:sub>
+                        <m:r>
+                          <w:rPr>
+                            <w:rFonts w:ascii="Cambria Math" w:hAnsi="Cambria Math"/>
+                            <w:lang w:val="en-US"/>
+                          </w:rPr>
+                          <m:t>1,1</m:t>
+                        </m:r>
+                      </m:sub>
+                    </m:sSub>
+                  </m:e>
+                  <m:e>
+                    <m:sSub>
+                      <m:sSubPr>
+                        <m:ctrlPr>
+                          <w:rPr>
+                            <w:rFonts w:ascii="Cambria Math" w:hAnsi="Cambria Math"/>
+                            <w:lang w:val="en-US"/>
+                          </w:rPr>
+                        </m:ctrlPr>
+                      </m:sSubPr>
+                      <m:e>
+                        <m:r>
+                          <w:rPr>
+                            <w:rFonts w:ascii="Cambria Math" w:hAnsi="Cambria Math"/>
+                            <w:lang w:val="en-US"/>
+                          </w:rPr>
+                          <m:t>a</m:t>
+                        </m:r>
+                      </m:e>
+                      <m:sub>
+                        <m:r>
+                          <w:rPr>
+                            <w:rFonts w:ascii="Cambria Math" w:hAnsi="Cambria Math"/>
+                            <w:lang w:val="en-US"/>
+                          </w:rPr>
+                          <m:t>1,2</m:t>
+                        </m:r>
+                      </m:sub>
+                    </m:sSub>
+                    <m:ctrlPr>
+                      <w:rPr>
+                        <w:rFonts w:ascii="Cambria Math" w:hAnsi="Cambria Math"/>
+                        <w:i/>
+                        <w:lang w:val="en-US"/>
+                      </w:rPr>
+                    </m:ctrlPr>
+                  </m:e>
+                  <m:e>
+                    <m:sSub>
+                      <m:sSubPr>
+                        <m:ctrlPr>
+                          <w:rPr>
+                            <w:rFonts w:ascii="Cambria Math" w:hAnsi="Cambria Math"/>
+                            <w:i/>
+                            <w:lang w:val="en-US"/>
+                          </w:rPr>
+                        </m:ctrlPr>
+                      </m:sSubPr>
+                      <m:e>
+                        <m:r>
+                          <w:rPr>
+                            <w:rFonts w:ascii="Cambria Math" w:hAnsi="Cambria Math"/>
+                            <w:lang w:val="en-US"/>
+                          </w:rPr>
+                          <m:t>a</m:t>
+                        </m:r>
+                      </m:e>
+                      <m:sub>
+                        <m:r>
+                          <w:rPr>
+                            <w:rFonts w:ascii="Cambria Math" w:hAnsi="Cambria Math"/>
+                            <w:lang w:val="en-US"/>
+                          </w:rPr>
+                          <m:t>1,3</m:t>
+                        </m:r>
+                      </m:sub>
+                    </m:sSub>
+                  </m:e>
+                  <m:e>
+                    <m:r>
+                      <w:rPr>
+                        <w:rFonts w:ascii="Cambria Math" w:hAnsi="Cambria Math"/>
+                        <w:lang w:val="en-US"/>
+                      </w:rPr>
+                      <m:t>⋯</m:t>
+                    </m:r>
+                  </m:e>
+                  <m:e>
+                    <m:sSub>
+                      <m:sSubPr>
+                        <m:ctrlPr>
+                          <w:rPr>
+                            <w:rFonts w:ascii="Cambria Math" w:hAnsi="Cambria Math"/>
+                            <w:lang w:val="en-US"/>
+                          </w:rPr>
+                        </m:ctrlPr>
+                      </m:sSubPr>
+                      <m:e>
+                        <m:r>
+                          <w:rPr>
+                            <w:rFonts w:ascii="Cambria Math" w:hAnsi="Cambria Math"/>
+                            <w:lang w:val="en-US"/>
+                          </w:rPr>
+                          <m:t>a</m:t>
+                        </m:r>
+                      </m:e>
+                      <m:sub>
+                        <m:r>
+                          <w:rPr>
+                            <w:rFonts w:ascii="Cambria Math" w:hAnsi="Cambria Math"/>
+                            <w:lang w:val="en-US"/>
+                          </w:rPr>
+                          <m:t>1,n</m:t>
+                        </m:r>
+                      </m:sub>
+                    </m:sSub>
+                  </m:e>
+                </m:mr>
+                <m:mr>
+                  <m:e>
+                    <m:r>
+                      <m:rPr>
+                        <m:sty m:val="p"/>
+                      </m:rPr>
+                      <w:rPr>
+                        <w:rFonts w:ascii="Cambria Math" w:hAnsi="Cambria Math"/>
+                        <w:lang w:val="en-US"/>
+                      </w:rPr>
+                      <m:t>0</m:t>
+                    </m:r>
+                  </m:e>
+                  <m:e>
+                    <m:sSub>
+                      <m:sSubPr>
+                        <m:ctrlPr>
+                          <w:rPr>
+                            <w:rFonts w:ascii="Cambria Math" w:hAnsi="Cambria Math"/>
+                            <w:lang w:val="en-US"/>
+                          </w:rPr>
+                        </m:ctrlPr>
+                      </m:sSubPr>
+                      <m:e>
+                        <m:r>
+                          <w:rPr>
+                            <w:rFonts w:ascii="Cambria Math" w:hAnsi="Cambria Math"/>
+                            <w:lang w:val="en-US"/>
+                          </w:rPr>
+                          <m:t>b</m:t>
+                        </m:r>
+                      </m:e>
+                      <m:sub>
+                        <m:r>
+                          <w:rPr>
+                            <w:rFonts w:ascii="Cambria Math" w:hAnsi="Cambria Math"/>
+                            <w:lang w:val="en-US"/>
+                          </w:rPr>
+                          <m:t>2,2</m:t>
+                        </m:r>
+                      </m:sub>
+                    </m:sSub>
+                    <m:ctrlPr>
+                      <w:rPr>
+                        <w:rFonts w:ascii="Cambria Math" w:hAnsi="Cambria Math"/>
+                        <w:i/>
+                        <w:lang w:val="en-US"/>
+                      </w:rPr>
+                    </m:ctrlPr>
+                  </m:e>
+                  <m:e>
+                    <m:sSub>
+                      <m:sSubPr>
+                        <m:ctrlPr>
+                          <w:rPr>
+                            <w:rFonts w:ascii="Cambria Math" w:hAnsi="Cambria Math"/>
+                            <w:i/>
+                            <w:lang w:val="en-US"/>
+                          </w:rPr>
+                        </m:ctrlPr>
+                      </m:sSubPr>
+                      <m:e>
+                        <m:r>
+                          <w:rPr>
+                            <w:rFonts w:ascii="Cambria Math" w:hAnsi="Cambria Math"/>
+                            <w:lang w:val="en-US"/>
+                          </w:rPr>
+                          <m:t>b</m:t>
+                        </m:r>
+                      </m:e>
+                      <m:sub>
+                        <m:r>
+                          <w:rPr>
+                            <w:rFonts w:ascii="Cambria Math" w:hAnsi="Cambria Math"/>
+                            <w:lang w:val="en-US"/>
+                          </w:rPr>
+                          <m:t>2,3</m:t>
+                        </m:r>
+                      </m:sub>
+                    </m:sSub>
+                  </m:e>
+                  <m:e>
+                    <m:r>
+                      <w:rPr>
+                        <w:rFonts w:ascii="Cambria Math" w:hAnsi="Cambria Math"/>
+                        <w:lang w:val="en-US"/>
+                      </w:rPr>
+                      <m:t>⋯</m:t>
+                    </m:r>
+                  </m:e>
+                  <m:e>
+                    <m:sSub>
+                      <m:sSubPr>
+                        <m:ctrlPr>
+                          <w:rPr>
+                            <w:rFonts w:ascii="Cambria Math" w:hAnsi="Cambria Math"/>
+                            <w:lang w:val="en-US"/>
+                          </w:rPr>
+                        </m:ctrlPr>
+                      </m:sSubPr>
+                      <m:e>
+                        <m:r>
+                          <w:rPr>
+                            <w:rFonts w:ascii="Cambria Math" w:hAnsi="Cambria Math"/>
+                            <w:lang w:val="en-US"/>
+                          </w:rPr>
+                          <m:t>b</m:t>
+                        </m:r>
+                      </m:e>
+                      <m:sub>
+                        <m:r>
+                          <w:rPr>
+                            <w:rFonts w:ascii="Cambria Math" w:hAnsi="Cambria Math"/>
+                            <w:lang w:val="en-US"/>
+                          </w:rPr>
+                          <m:t>2,n</m:t>
+                        </m:r>
+                      </m:sub>
+                    </m:sSub>
+                  </m:e>
+                </m:mr>
+                <m:mr>
+                  <m:e>
+                    <m:r>
+                      <m:rPr>
+                        <m:sty m:val="p"/>
+                      </m:rPr>
+                      <w:rPr>
+                        <w:rFonts w:ascii="Cambria Math" w:hAnsi="Cambria Math"/>
+                        <w:lang w:val="en-US"/>
+                      </w:rPr>
+                      <m:t>0</m:t>
+                    </m:r>
+                  </m:e>
+                  <m:e>
+                    <m:r>
+                      <m:rPr>
+                        <m:sty m:val="p"/>
+                      </m:rPr>
+                      <w:rPr>
+                        <w:rFonts w:ascii="Cambria Math" w:hAnsi="Cambria Math"/>
+                        <w:lang w:val="en-US"/>
+                      </w:rPr>
+                      <m:t>0</m:t>
+                    </m:r>
+                  </m:e>
+                  <m:e>
+                    <m:sSub>
+                      <m:sSubPr>
+                        <m:ctrlPr>
+                          <w:rPr>
+                            <w:rFonts w:ascii="Cambria Math" w:hAnsi="Cambria Math"/>
+                            <w:i/>
+                            <w:lang w:val="en-US"/>
+                          </w:rPr>
+                        </m:ctrlPr>
+                      </m:sSubPr>
+                      <m:e>
+                        <m:r>
+                          <w:rPr>
+                            <w:rFonts w:ascii="Cambria Math" w:hAnsi="Cambria Math"/>
+                            <w:lang w:val="en-US"/>
+                          </w:rPr>
+                          <m:t>b</m:t>
+                        </m:r>
+                      </m:e>
+                      <m:sub>
+                        <m:r>
+                          <w:rPr>
+                            <w:rFonts w:ascii="Cambria Math" w:hAnsi="Cambria Math"/>
+                            <w:lang w:val="en-US"/>
+                          </w:rPr>
+                          <m:t>3,3</m:t>
+                        </m:r>
+                      </m:sub>
+                    </m:sSub>
+                    <m:r>
+                      <w:rPr>
+                        <w:rFonts w:ascii="Cambria Math" w:hAnsi="Cambria Math"/>
+                        <w:lang w:val="en-US"/>
+                      </w:rPr>
+                      <m:t>-</m:t>
+                    </m:r>
+                    <m:f>
+                      <m:fPr>
+                        <m:ctrlPr>
+                          <w:rPr>
+                            <w:rFonts w:ascii="Cambria Math" w:hAnsi="Cambria Math"/>
+                            <w:lang w:val="en-US"/>
+                          </w:rPr>
+                        </m:ctrlPr>
+                      </m:fPr>
+                      <m:num>
+                        <m:sSub>
+                          <m:sSubPr>
+                            <m:ctrlPr>
+                              <w:rPr>
+                                <w:rFonts w:ascii="Cambria Math" w:hAnsi="Cambria Math"/>
+                                <w:lang w:val="en-US"/>
+                              </w:rPr>
+                            </m:ctrlPr>
+                          </m:sSubPr>
+                          <m:e>
+                            <m:r>
+                              <w:rPr>
+                                <w:rFonts w:ascii="Cambria Math" w:hAnsi="Cambria Math"/>
+                                <w:lang w:val="en-US"/>
+                              </w:rPr>
+                              <m:t>b</m:t>
+                            </m:r>
+                          </m:e>
+                          <m:sub>
+                            <m:r>
+                              <m:rPr>
+                                <m:sty m:val="p"/>
+                              </m:rPr>
+                              <w:rPr>
+                                <w:rFonts w:ascii="Cambria Math" w:hAnsi="Cambria Math"/>
+                                <w:lang w:val="en-US"/>
+                              </w:rPr>
+                              <m:t>3,2</m:t>
+                            </m:r>
+                          </m:sub>
+                        </m:sSub>
+                      </m:num>
+                      <m:den>
+                        <m:sSub>
+                          <m:sSubPr>
+                            <m:ctrlPr>
+                              <w:rPr>
+                                <w:rFonts w:ascii="Cambria Math" w:hAnsi="Cambria Math"/>
+                                <w:lang w:val="en-US"/>
+                              </w:rPr>
+                            </m:ctrlPr>
+                          </m:sSubPr>
+                          <m:e>
+                            <m:r>
+                              <w:rPr>
+                                <w:rFonts w:ascii="Cambria Math" w:hAnsi="Cambria Math"/>
+                                <w:lang w:val="en-US"/>
+                              </w:rPr>
+                              <m:t>b</m:t>
+                            </m:r>
+                          </m:e>
+                          <m:sub>
+                            <m:r>
+                              <m:rPr>
+                                <m:sty m:val="p"/>
+                              </m:rPr>
+                              <w:rPr>
+                                <w:rFonts w:ascii="Cambria Math" w:hAnsi="Cambria Math"/>
+                                <w:lang w:val="en-US"/>
+                              </w:rPr>
+                              <m:t>2,2</m:t>
+                            </m:r>
+                          </m:sub>
+                        </m:sSub>
+                      </m:den>
+                    </m:f>
+                    <m:sSub>
+                      <m:sSubPr>
+                        <m:ctrlPr>
+                          <w:rPr>
+                            <w:rFonts w:ascii="Cambria Math" w:hAnsi="Cambria Math"/>
+                            <w:i/>
+                            <w:lang w:val="en-US"/>
+                          </w:rPr>
+                        </m:ctrlPr>
+                      </m:sSubPr>
+                      <m:e>
+                        <m:r>
+                          <w:rPr>
+                            <w:rFonts w:ascii="Cambria Math" w:hAnsi="Cambria Math"/>
+                            <w:lang w:val="en-US"/>
+                          </w:rPr>
+                          <m:t>b</m:t>
+                        </m:r>
+                      </m:e>
+                      <m:sub>
+                        <m:r>
+                          <w:rPr>
+                            <w:rFonts w:ascii="Cambria Math" w:hAnsi="Cambria Math"/>
+                            <w:lang w:val="en-US"/>
+                          </w:rPr>
+                          <m:t>2,3</m:t>
+                        </m:r>
+                      </m:sub>
+                    </m:sSub>
+                  </m:e>
+                  <m:e>
+                    <m:r>
+                      <w:rPr>
+                        <w:rFonts w:ascii="Cambria Math" w:hAnsi="Cambria Math"/>
+                        <w:lang w:val="en-US"/>
+                      </w:rPr>
+                      <m:t>⋯</m:t>
+                    </m:r>
+                  </m:e>
+                  <m:e>
+                    <m:sSub>
+                      <m:sSubPr>
+                        <m:ctrlPr>
+                          <w:rPr>
+                            <w:rFonts w:ascii="Cambria Math" w:hAnsi="Cambria Math"/>
+                            <w:lang w:val="en-US"/>
+                          </w:rPr>
+                        </m:ctrlPr>
+                      </m:sSubPr>
+                      <m:e>
+                        <m:r>
+                          <w:rPr>
+                            <w:rFonts w:ascii="Cambria Math" w:hAnsi="Cambria Math"/>
+                            <w:lang w:val="en-US"/>
+                          </w:rPr>
+                          <m:t>b</m:t>
+                        </m:r>
+                      </m:e>
+                      <m:sub>
+                        <m:r>
+                          <m:rPr>
+                            <m:sty m:val="p"/>
+                          </m:rPr>
+                          <w:rPr>
+                            <w:rFonts w:ascii="Cambria Math" w:hAnsi="Cambria Math"/>
+                            <w:lang w:val="en-US"/>
+                          </w:rPr>
+                          <m:t>3,</m:t>
+                        </m:r>
+                        <m:r>
+                          <w:rPr>
+                            <w:rFonts w:ascii="Cambria Math" w:hAnsi="Cambria Math"/>
+                            <w:lang w:val="en-US"/>
+                          </w:rPr>
+                          <m:t>n</m:t>
+                        </m:r>
+                      </m:sub>
+                    </m:sSub>
+                    <m:r>
+                      <w:rPr>
+                        <w:rFonts w:ascii="Cambria Math" w:hAnsi="Cambria Math"/>
+                        <w:lang w:val="en-US"/>
+                      </w:rPr>
+                      <m:t>-</m:t>
+                    </m:r>
+                    <m:f>
+                      <m:fPr>
+                        <m:ctrlPr>
+                          <w:rPr>
+                            <w:rFonts w:ascii="Cambria Math" w:hAnsi="Cambria Math"/>
+                            <w:lang w:val="en-US"/>
+                          </w:rPr>
+                        </m:ctrlPr>
+                      </m:fPr>
+                      <m:num>
+                        <m:sSub>
+                          <m:sSubPr>
+                            <m:ctrlPr>
+                              <w:rPr>
+                                <w:rFonts w:ascii="Cambria Math" w:hAnsi="Cambria Math"/>
+                                <w:lang w:val="en-US"/>
+                              </w:rPr>
+                            </m:ctrlPr>
+                          </m:sSubPr>
+                          <m:e>
+                            <m:r>
+                              <w:rPr>
+                                <w:rFonts w:ascii="Cambria Math" w:hAnsi="Cambria Math"/>
+                                <w:lang w:val="en-US"/>
+                              </w:rPr>
+                              <m:t>b</m:t>
+                            </m:r>
+                          </m:e>
+                          <m:sub>
+                            <m:r>
+                              <m:rPr>
+                                <m:sty m:val="p"/>
+                              </m:rPr>
+                              <w:rPr>
+                                <w:rFonts w:ascii="Cambria Math" w:hAnsi="Cambria Math"/>
+                                <w:lang w:val="en-US"/>
+                              </w:rPr>
+                              <m:t>3,2</m:t>
+                            </m:r>
+                          </m:sub>
+                        </m:sSub>
+                      </m:num>
+                      <m:den>
+                        <m:sSub>
+                          <m:sSubPr>
+                            <m:ctrlPr>
+                              <w:rPr>
+                                <w:rFonts w:ascii="Cambria Math" w:hAnsi="Cambria Math"/>
+                                <w:lang w:val="en-US"/>
+                              </w:rPr>
+                            </m:ctrlPr>
+                          </m:sSubPr>
+                          <m:e>
+                            <m:r>
+                              <w:rPr>
+                                <w:rFonts w:ascii="Cambria Math" w:hAnsi="Cambria Math"/>
+                                <w:lang w:val="en-US"/>
+                              </w:rPr>
+                              <m:t>b</m:t>
+                            </m:r>
+                          </m:e>
+                          <m:sub>
+                            <m:r>
+                              <m:rPr>
+                                <m:sty m:val="p"/>
+                              </m:rPr>
+                              <w:rPr>
+                                <w:rFonts w:ascii="Cambria Math" w:hAnsi="Cambria Math"/>
+                                <w:lang w:val="en-US"/>
+                              </w:rPr>
+                              <m:t>2,2</m:t>
+                            </m:r>
+                          </m:sub>
+                        </m:sSub>
+                      </m:den>
+                    </m:f>
+                    <m:sSub>
+                      <m:sSubPr>
+                        <m:ctrlPr>
+                          <w:rPr>
+                            <w:rFonts w:ascii="Cambria Math" w:hAnsi="Cambria Math"/>
+                            <w:i/>
+                            <w:lang w:val="en-US"/>
+                          </w:rPr>
+                        </m:ctrlPr>
+                      </m:sSubPr>
+                      <m:e>
+                        <m:r>
+                          <w:rPr>
+                            <w:rFonts w:ascii="Cambria Math" w:hAnsi="Cambria Math"/>
+                            <w:lang w:val="en-US"/>
+                          </w:rPr>
+                          <m:t>b</m:t>
+                        </m:r>
+                      </m:e>
+                      <m:sub>
+                        <m:r>
+                          <w:rPr>
+                            <w:rFonts w:ascii="Cambria Math" w:hAnsi="Cambria Math"/>
+                            <w:lang w:val="en-US"/>
+                          </w:rPr>
+                          <m:t>2,n</m:t>
+                        </m:r>
+                      </m:sub>
+                    </m:sSub>
+                  </m:e>
+                </m:mr>
+                <m:mr>
+                  <m:e>
+                    <m:r>
+                      <w:rPr>
+                        <w:rFonts w:ascii="Cambria Math" w:hAnsi="Cambria Math"/>
+                        <w:lang w:val="en-US"/>
+                      </w:rPr>
+                      <m:t>⋮</m:t>
+                    </m:r>
+                  </m:e>
+                  <m:e>
+                    <m:r>
+                      <w:rPr>
+                        <w:rFonts w:ascii="Cambria Math" w:hAnsi="Cambria Math"/>
+                        <w:lang w:val="en-US"/>
+                      </w:rPr>
+                      <m:t>⋮</m:t>
+                    </m:r>
+                  </m:e>
+                  <m:e>
+                    <m:r>
+                      <w:rPr>
+                        <w:rFonts w:ascii="Cambria Math" w:hAnsi="Cambria Math"/>
+                        <w:lang w:val="en-US"/>
+                      </w:rPr>
+                      <m:t>⋮</m:t>
+                    </m:r>
+                  </m:e>
+                  <m:e>
+                    <m:r>
+                      <w:rPr>
+                        <w:rFonts w:ascii="Cambria Math" w:hAnsi="Cambria Math"/>
+                        <w:lang w:val="en-US"/>
+                      </w:rPr>
+                      <m:t>⋱</m:t>
+                    </m:r>
+                  </m:e>
+                  <m:e>
+                    <m:r>
+                      <w:rPr>
+                        <w:rFonts w:ascii="Cambria Math" w:hAnsi="Cambria Math"/>
+                        <w:lang w:val="en-US"/>
+                      </w:rPr>
+                      <m:t>⋮</m:t>
+                    </m:r>
+                  </m:e>
+                </m:mr>
+                <m:mr>
+                  <m:e>
+                    <m:r>
+                      <m:rPr>
+                        <m:sty m:val="p"/>
+                      </m:rPr>
+                      <w:rPr>
+                        <w:rFonts w:ascii="Cambria Math" w:hAnsi="Cambria Math"/>
+                        <w:lang w:val="en-US"/>
+                      </w:rPr>
+                      <m:t>0</m:t>
+                    </m:r>
+                  </m:e>
+                  <m:e>
+                    <m:r>
+                      <m:rPr>
+                        <m:sty m:val="p"/>
+                      </m:rPr>
+                      <w:rPr>
+                        <w:rFonts w:ascii="Cambria Math" w:hAnsi="Cambria Math"/>
+                        <w:lang w:val="en-US"/>
+                      </w:rPr>
+                      <m:t>0</m:t>
+                    </m:r>
+                  </m:e>
+                  <m:e>
+                    <m:sSub>
+                      <m:sSubPr>
+                        <m:ctrlPr>
+                          <w:rPr>
+                            <w:rFonts w:ascii="Cambria Math" w:hAnsi="Cambria Math"/>
+                            <w:i/>
+                            <w:lang w:val="en-US"/>
+                          </w:rPr>
+                        </m:ctrlPr>
+                      </m:sSubPr>
+                      <m:e>
+                        <m:r>
+                          <w:rPr>
+                            <w:rFonts w:ascii="Cambria Math" w:hAnsi="Cambria Math"/>
+                            <w:lang w:val="en-US"/>
+                          </w:rPr>
+                          <m:t>b</m:t>
+                        </m:r>
+                      </m:e>
+                      <m:sub>
+                        <m:r>
+                          <w:rPr>
+                            <w:rFonts w:ascii="Cambria Math" w:hAnsi="Cambria Math"/>
+                            <w:lang w:val="en-US"/>
+                          </w:rPr>
+                          <m:t>n,3</m:t>
+                        </m:r>
+                      </m:sub>
+                    </m:sSub>
+                    <m:r>
+                      <w:rPr>
+                        <w:rFonts w:ascii="Cambria Math" w:hAnsi="Cambria Math"/>
+                        <w:lang w:val="en-US"/>
+                      </w:rPr>
+                      <m:t>-</m:t>
+                    </m:r>
+                    <m:f>
+                      <m:fPr>
+                        <m:ctrlPr>
+                          <w:rPr>
+                            <w:rFonts w:ascii="Cambria Math" w:hAnsi="Cambria Math"/>
+                            <w:lang w:val="en-US"/>
+                          </w:rPr>
+                        </m:ctrlPr>
+                      </m:fPr>
+                      <m:num>
+                        <m:sSub>
+                          <m:sSubPr>
+                            <m:ctrlPr>
+                              <w:rPr>
+                                <w:rFonts w:ascii="Cambria Math" w:hAnsi="Cambria Math"/>
+                                <w:lang w:val="en-US"/>
+                              </w:rPr>
+                            </m:ctrlPr>
+                          </m:sSubPr>
+                          <m:e>
+                            <m:r>
+                              <w:rPr>
+                                <w:rFonts w:ascii="Cambria Math" w:hAnsi="Cambria Math"/>
+                                <w:lang w:val="en-US"/>
+                              </w:rPr>
+                              <m:t>b</m:t>
+                            </m:r>
+                          </m:e>
+                          <m:sub>
+                            <m:r>
+                              <w:rPr>
+                                <w:rFonts w:ascii="Cambria Math" w:hAnsi="Cambria Math"/>
+                                <w:lang w:val="en-US"/>
+                              </w:rPr>
+                              <m:t>n</m:t>
+                            </m:r>
+                            <m:r>
+                              <m:rPr>
+                                <m:sty m:val="p"/>
+                              </m:rPr>
+                              <w:rPr>
+                                <w:rFonts w:ascii="Cambria Math" w:hAnsi="Cambria Math"/>
+                                <w:lang w:val="en-US"/>
+                              </w:rPr>
+                              <m:t>,2</m:t>
+                            </m:r>
+                          </m:sub>
+                        </m:sSub>
+                      </m:num>
+                      <m:den>
+                        <m:sSub>
+                          <m:sSubPr>
+                            <m:ctrlPr>
+                              <w:rPr>
+                                <w:rFonts w:ascii="Cambria Math" w:hAnsi="Cambria Math"/>
+                                <w:lang w:val="en-US"/>
+                              </w:rPr>
+                            </m:ctrlPr>
+                          </m:sSubPr>
+                          <m:e>
+                            <m:r>
+                              <w:rPr>
+                                <w:rFonts w:ascii="Cambria Math" w:hAnsi="Cambria Math"/>
+                                <w:lang w:val="en-US"/>
+                              </w:rPr>
+                              <m:t>b</m:t>
+                            </m:r>
+                          </m:e>
+                          <m:sub>
+                            <m:r>
+                              <m:rPr>
+                                <m:sty m:val="p"/>
+                              </m:rPr>
+                              <w:rPr>
+                                <w:rFonts w:ascii="Cambria Math" w:hAnsi="Cambria Math"/>
+                                <w:lang w:val="en-US"/>
+                              </w:rPr>
+                              <m:t>2,2</m:t>
+                            </m:r>
+                          </m:sub>
+                        </m:sSub>
+                      </m:den>
+                    </m:f>
+                    <m:sSub>
+                      <m:sSubPr>
+                        <m:ctrlPr>
+                          <w:rPr>
+                            <w:rFonts w:ascii="Cambria Math" w:hAnsi="Cambria Math"/>
+                            <w:i/>
+                            <w:lang w:val="en-US"/>
+                          </w:rPr>
+                        </m:ctrlPr>
+                      </m:sSubPr>
+                      <m:e>
+                        <m:r>
+                          <w:rPr>
+                            <w:rFonts w:ascii="Cambria Math" w:hAnsi="Cambria Math"/>
+                            <w:lang w:val="en-US"/>
+                          </w:rPr>
+                          <m:t>b</m:t>
+                        </m:r>
+                      </m:e>
+                      <m:sub>
+                        <m:r>
+                          <w:rPr>
+                            <w:rFonts w:ascii="Cambria Math" w:hAnsi="Cambria Math"/>
+                            <w:lang w:val="en-US"/>
+                          </w:rPr>
+                          <m:t>2,3</m:t>
+                        </m:r>
+                      </m:sub>
+                    </m:sSub>
+                  </m:e>
+                  <m:e>
+                    <m:r>
+                      <w:rPr>
+                        <w:rFonts w:ascii="Cambria Math" w:hAnsi="Cambria Math"/>
+                        <w:lang w:val="en-US"/>
+                      </w:rPr>
+                      <m:t>⋯</m:t>
+                    </m:r>
+                  </m:e>
+                  <m:e>
+                    <m:sSub>
+                      <m:sSubPr>
+                        <m:ctrlPr>
+                          <w:rPr>
+                            <w:rFonts w:ascii="Cambria Math" w:hAnsi="Cambria Math"/>
+                            <w:lang w:val="en-US"/>
+                          </w:rPr>
+                        </m:ctrlPr>
+                      </m:sSubPr>
+                      <m:e>
+                        <m:r>
+                          <w:rPr>
+                            <w:rFonts w:ascii="Cambria Math" w:hAnsi="Cambria Math"/>
+                            <w:lang w:val="en-US"/>
+                          </w:rPr>
+                          <m:t>b</m:t>
+                        </m:r>
+                      </m:e>
+                      <m:sub>
+                        <m:r>
+                          <w:rPr>
+                            <w:rFonts w:ascii="Cambria Math" w:hAnsi="Cambria Math"/>
+                            <w:lang w:val="en-US"/>
+                          </w:rPr>
+                          <m:t>n,n</m:t>
+                        </m:r>
+                      </m:sub>
+                    </m:sSub>
+                    <m:r>
+                      <w:rPr>
+                        <w:rFonts w:ascii="Cambria Math" w:hAnsi="Cambria Math"/>
+                        <w:lang w:val="en-US"/>
+                      </w:rPr>
+                      <m:t>-</m:t>
+                    </m:r>
+                    <m:f>
+                      <m:fPr>
+                        <m:ctrlPr>
+                          <w:rPr>
+                            <w:rFonts w:ascii="Cambria Math" w:hAnsi="Cambria Math"/>
+                            <w:lang w:val="en-US"/>
+                          </w:rPr>
+                        </m:ctrlPr>
+                      </m:fPr>
+                      <m:num>
+                        <m:sSub>
+                          <m:sSubPr>
+                            <m:ctrlPr>
+                              <w:rPr>
+                                <w:rFonts w:ascii="Cambria Math" w:hAnsi="Cambria Math"/>
+                                <w:lang w:val="en-US"/>
+                              </w:rPr>
+                            </m:ctrlPr>
+                          </m:sSubPr>
+                          <m:e>
+                            <m:r>
+                              <w:rPr>
+                                <w:rFonts w:ascii="Cambria Math" w:hAnsi="Cambria Math"/>
+                                <w:lang w:val="en-US"/>
+                              </w:rPr>
+                              <m:t>b</m:t>
+                            </m:r>
+                          </m:e>
+                          <m:sub>
+                            <m:r>
+                              <w:rPr>
+                                <w:rFonts w:ascii="Cambria Math" w:hAnsi="Cambria Math"/>
+                                <w:lang w:val="en-US"/>
+                              </w:rPr>
+                              <m:t>n</m:t>
+                            </m:r>
+                            <m:r>
+                              <m:rPr>
+                                <m:sty m:val="p"/>
+                              </m:rPr>
+                              <w:rPr>
+                                <w:rFonts w:ascii="Cambria Math" w:hAnsi="Cambria Math"/>
+                                <w:lang w:val="en-US"/>
+                              </w:rPr>
+                              <m:t>,2</m:t>
+                            </m:r>
+                          </m:sub>
+                        </m:sSub>
+                      </m:num>
+                      <m:den>
+                        <m:sSub>
+                          <m:sSubPr>
+                            <m:ctrlPr>
+                              <w:rPr>
+                                <w:rFonts w:ascii="Cambria Math" w:hAnsi="Cambria Math"/>
+                                <w:lang w:val="en-US"/>
+                              </w:rPr>
+                            </m:ctrlPr>
+                          </m:sSubPr>
+                          <m:e>
+                            <m:r>
+                              <w:rPr>
+                                <w:rFonts w:ascii="Cambria Math" w:hAnsi="Cambria Math"/>
+                                <w:lang w:val="en-US"/>
+                              </w:rPr>
+                              <m:t>b</m:t>
+                            </m:r>
+                          </m:e>
+                          <m:sub>
+                            <m:r>
+                              <m:rPr>
+                                <m:sty m:val="p"/>
+                              </m:rPr>
+                              <w:rPr>
+                                <w:rFonts w:ascii="Cambria Math" w:hAnsi="Cambria Math"/>
+                                <w:lang w:val="en-US"/>
+                              </w:rPr>
+                              <m:t>2,2</m:t>
+                            </m:r>
+                          </m:sub>
+                        </m:sSub>
+                      </m:den>
+                    </m:f>
+                    <m:sSub>
+                      <m:sSubPr>
+                        <m:ctrlPr>
+                          <w:rPr>
+                            <w:rFonts w:ascii="Cambria Math" w:hAnsi="Cambria Math"/>
+                            <w:i/>
+                            <w:lang w:val="en-US"/>
+                          </w:rPr>
+                        </m:ctrlPr>
+                      </m:sSubPr>
+                      <m:e>
+                        <m:r>
+                          <w:rPr>
+                            <w:rFonts w:ascii="Cambria Math" w:hAnsi="Cambria Math"/>
+                            <w:lang w:val="en-US"/>
+                          </w:rPr>
+                          <m:t>b</m:t>
+                        </m:r>
+                      </m:e>
+                      <m:sub>
+                        <m:r>
+                          <w:rPr>
+                            <w:rFonts w:ascii="Cambria Math" w:hAnsi="Cambria Math"/>
+                            <w:lang w:val="en-US"/>
+                          </w:rPr>
+                          <m:t>2,</m:t>
+                        </m:r>
+                        <m:r>
+                          <w:rPr>
+                            <w:rFonts w:ascii="Cambria Math" w:hAnsi="Cambria Math"/>
+                            <w:lang w:val="en-US"/>
+                          </w:rPr>
+                          <m:t>n</m:t>
+                        </m:r>
+                      </m:sub>
+                    </m:sSub>
+                  </m:e>
+                </m:mr>
+              </m:m>
+            </m:e>
+          </m:d>
+        </m:oMath>
+      </m:oMathPara>
+    </w:p>
+    <w:p>
       <w:r>
         <w:t>Испишаниот алгоритам работи само со квадратни и матрици</w:t>
       </w:r>
@@ -2348,6 +4904,7 @@
         <w:t xml:space="preserve">Прво да забележиме дека кога од една редица одземаме погорна, тоа можеме да го направиме целосно паралелно – тоа е класична векторска операција. </w:t>
       </w:r>
       <w:r>
+        <w:lastRenderedPageBreak/>
         <w:t>Претходно т</w:t>
       </w:r>
       <w:r>
@@ -2800,11 +5357,19 @@
         <w:t>.</w:t>
       </w:r>
       <w:r>
-        <w:t xml:space="preserve"> Ова значи дека на теоретска машина со бесконечен број ан процесори временската комплексност кај серискиот </w:t>
-      </w:r>
-      <w:r>
-        <w:lastRenderedPageBreak/>
-        <w:t xml:space="preserve">алгоритам од </w:t>
+        <w:t xml:space="preserve"> Ова значи дека на теоре</w:t>
+      </w:r>
+      <w:r>
+        <w:t xml:space="preserve">тска машина со бесконечен број </w:t>
+      </w:r>
+      <w:r>
+        <w:t>н</w:t>
+      </w:r>
+      <w:r>
+        <w:t>а</w:t>
+      </w:r>
+      <w:r>
+        <w:t xml:space="preserve"> процесори временската комплексност кај серискиот алгоритам од </w:t>
       </w:r>
       <m:oMath>
         <m:r>
@@ -6462,6 +9027,7 @@
           <w:highlight w:val="white"/>
           <w:lang w:val="en-US" w:eastAsia="mk-MK"/>
         </w:rPr>
+        <w:lastRenderedPageBreak/>
         <w:tab/>
         <w:t>}</w:t>
       </w:r>
@@ -6650,7 +9216,6 @@
         <w:t xml:space="preserve">). </w:t>
       </w:r>
       <w:r>
-        <w:lastRenderedPageBreak/>
         <w:t xml:space="preserve">Декомпозицијата </w:t>
       </w:r>
       <w:r>
@@ -6802,6 +9367,7 @@
           <w:noProof/>
           <w:lang w:eastAsia="mk-MK"/>
         </w:rPr>
+        <w:lastRenderedPageBreak/>
         <w:drawing>
           <wp:inline distT="0" distB="0" distL="0" distR="0" wp14:anchorId="0208160E" wp14:editId="0FE08645">
             <wp:extent cx="5278755" cy="5172075"/>
@@ -6840,7 +9406,6 @@
         </w:tabs>
       </w:pPr>
       <w:r>
-        <w:lastRenderedPageBreak/>
         <w:t xml:space="preserve">Ќе забележиме дека кај извршните датотеки за </w:t>
       </w:r>
       <w:proofErr w:type="spellStart"/>
@@ -6894,6 +9459,7 @@
           <w:noProof/>
           <w:lang w:eastAsia="mk-MK"/>
         </w:rPr>
+        <w:lastRenderedPageBreak/>
         <w:drawing>
           <wp:inline distT="0" distB="0" distL="0" distR="0" wp14:anchorId="0CB3BC2C" wp14:editId="404C7796">
             <wp:extent cx="5276850" cy="3848100"/>
@@ -6943,6 +9509,11 @@
       <w:r>
         <w:t>Ќе дадеме и графикон на брзина за двата обиди</w:t>
       </w:r>
+      <w:r>
+        <w:t>,</w:t>
+      </w:r>
+      <w:bookmarkStart w:id="0" w:name="_GoBack"/>
+      <w:bookmarkEnd w:id="0"/>
       <w:r>
         <w:t xml:space="preserve"> и тоа брзина на меморијата (</w:t>
       </w:r>
@@ -7443,8 +10014,6 @@
       <w:r>
         <w:t>количина</w:t>
       </w:r>
-      <w:bookmarkStart w:id="0" w:name="_GoBack"/>
-      <w:bookmarkEnd w:id="0"/>
       <w:r>
         <w:t xml:space="preserve"> на мемориски трансфери во </w:t>
       </w:r>
@@ -7671,7 +10240,7 @@
         <w:rStyle w:val="StyleItalic"/>
         <w:noProof/>
       </w:rPr>
-      <w:t>6</w:t>
+      <w:t>7</w:t>
     </w:r>
     <w:r>
       <w:rPr>
@@ -7722,7 +10291,7 @@
         <w:rStyle w:val="StyleItalic"/>
         <w:noProof/>
       </w:rPr>
-      <w:t>6</w:t>
+      <w:t>7</w:t>
     </w:r>
     <w:r>
       <w:rPr>
@@ -11792,12 +14361,12 @@
           <c:showPercent val="0"/>
           <c:showBubbleSize val="0"/>
         </c:dLbls>
-        <c:axId val="2080303104"/>
-        <c:axId val="2080292224"/>
+        <c:axId val="1243953920"/>
+        <c:axId val="1243949024"/>
         <c:extLst/>
       </c:scatterChart>
       <c:valAx>
-        <c:axId val="2080303104"/>
+        <c:axId val="1243953920"/>
         <c:scaling>
           <c:orientation val="minMax"/>
         </c:scaling>
@@ -11900,12 +14469,12 @@
             <a:endParaRPr lang="mk-MK"/>
           </a:p>
         </c:txPr>
-        <c:crossAx val="2080292224"/>
+        <c:crossAx val="1243949024"/>
         <c:crosses val="autoZero"/>
         <c:crossBetween val="midCat"/>
       </c:valAx>
       <c:valAx>
-        <c:axId val="2080292224"/>
+        <c:axId val="1243949024"/>
         <c:scaling>
           <c:orientation val="minMax"/>
         </c:scaling>
@@ -12028,7 +14597,7 @@
             <a:endParaRPr lang="mk-MK"/>
           </a:p>
         </c:txPr>
-        <c:crossAx val="2080303104"/>
+        <c:crossAx val="1243953920"/>
         <c:crosses val="autoZero"/>
         <c:crossBetween val="midCat"/>
       </c:valAx>
@@ -13180,12 +15749,12 @@
           <c:showPercent val="0"/>
           <c:showBubbleSize val="0"/>
         </c:dLbls>
-        <c:axId val="2080291136"/>
-        <c:axId val="2080299840"/>
+        <c:axId val="1243957184"/>
+        <c:axId val="1243953376"/>
         <c:extLst/>
       </c:scatterChart>
       <c:valAx>
-        <c:axId val="2080291136"/>
+        <c:axId val="1243957184"/>
         <c:scaling>
           <c:orientation val="minMax"/>
         </c:scaling>
@@ -13228,12 +15797,12 @@
             <a:endParaRPr lang="mk-MK"/>
           </a:p>
         </c:txPr>
-        <c:crossAx val="2080299840"/>
+        <c:crossAx val="1243953376"/>
         <c:crosses val="autoZero"/>
         <c:crossBetween val="midCat"/>
       </c:valAx>
       <c:valAx>
-        <c:axId val="2080299840"/>
+        <c:axId val="1243953376"/>
         <c:scaling>
           <c:orientation val="minMax"/>
         </c:scaling>
@@ -13284,7 +15853,7 @@
             <a:endParaRPr lang="mk-MK"/>
           </a:p>
         </c:txPr>
-        <c:crossAx val="2080291136"/>
+        <c:crossAx val="1243957184"/>
         <c:crosses val="autoZero"/>
         <c:crossBetween val="midCat"/>
       </c:valAx>
@@ -14878,11 +17447,11 @@
           <c:showPercent val="0"/>
           <c:showBubbleSize val="0"/>
         </c:dLbls>
-        <c:axId val="2080298208"/>
-        <c:axId val="2080293312"/>
+        <c:axId val="1243960992"/>
+        <c:axId val="1243947936"/>
       </c:scatterChart>
       <c:valAx>
-        <c:axId val="2080298208"/>
+        <c:axId val="1243960992"/>
         <c:scaling>
           <c:orientation val="minMax"/>
         </c:scaling>
@@ -14939,12 +17508,12 @@
             <a:endParaRPr lang="mk-MK"/>
           </a:p>
         </c:txPr>
-        <c:crossAx val="2080293312"/>
+        <c:crossAx val="1243947936"/>
         <c:crosses val="autoZero"/>
         <c:crossBetween val="midCat"/>
       </c:valAx>
       <c:valAx>
-        <c:axId val="2080293312"/>
+        <c:axId val="1243947936"/>
         <c:scaling>
           <c:orientation val="minMax"/>
         </c:scaling>
@@ -15001,7 +17570,7 @@
             <a:endParaRPr lang="mk-MK"/>
           </a:p>
         </c:txPr>
-        <c:crossAx val="2080298208"/>
+        <c:crossAx val="1243960992"/>
         <c:crosses val="autoZero"/>
         <c:crossBetween val="midCat"/>
       </c:valAx>
@@ -16077,11 +18646,11 @@
           <c:showPercent val="0"/>
           <c:showBubbleSize val="0"/>
         </c:dLbls>
-        <c:axId val="2080291680"/>
-        <c:axId val="2080296576"/>
+        <c:axId val="1122334064"/>
+        <c:axId val="1122336784"/>
       </c:scatterChart>
       <c:valAx>
-        <c:axId val="2080291680"/>
+        <c:axId val="1122334064"/>
         <c:scaling>
           <c:orientation val="minMax"/>
         </c:scaling>
@@ -16138,12 +18707,12 @@
             <a:endParaRPr lang="mk-MK"/>
           </a:p>
         </c:txPr>
-        <c:crossAx val="2080296576"/>
+        <c:crossAx val="1122336784"/>
         <c:crosses val="autoZero"/>
         <c:crossBetween val="midCat"/>
       </c:valAx>
       <c:valAx>
-        <c:axId val="2080296576"/>
+        <c:axId val="1122336784"/>
         <c:scaling>
           <c:orientation val="minMax"/>
         </c:scaling>
@@ -16200,7 +18769,7 @@
             <a:endParaRPr lang="mk-MK"/>
           </a:p>
         </c:txPr>
-        <c:crossAx val="2080291680"/>
+        <c:crossAx val="1122334064"/>
         <c:crosses val="autoZero"/>
         <c:crossBetween val="midCat"/>
       </c:valAx>

</xml_diff>